<commit_message>
Set up for responding to reviewer comments
</commit_message>
<xml_diff>
--- a/Reviews_and_Responses/Response to Review 1.docx
+++ b/Reviews_and_Responses/Response to Review 1.docx
@@ -5,9 +5,8 @@
     <w:p>
       <w:pPr>
         <w:pStyle w:val="NormalWeb"/>
-      </w:pPr>
-      <w:bookmarkStart w:id="0" w:name="_GoBack"/>
-      <w:bookmarkEnd w:id="0"/>
+        <w:spacing w:before="0" w:beforeAutospacing="0" w:after="0" w:afterAutospacing="0"/>
+      </w:pPr>
       <w:r>
         <w:t>Anonymous Referee # 1, 29 Mar 2023</w:t>
       </w:r>
@@ -15,11 +14,38 @@
     <w:p>
       <w:pPr>
         <w:pStyle w:val="NormalWeb"/>
-      </w:pPr>
-    </w:p>
-    <w:p>
-      <w:pPr>
-        <w:pStyle w:val="NormalWeb"/>
+        <w:spacing w:before="0" w:beforeAutospacing="0" w:after="0" w:afterAutospacing="0"/>
+      </w:pPr>
+    </w:p>
+    <w:p>
+      <w:pPr>
+        <w:pStyle w:val="NormalWeb"/>
+        <w:numPr>
+          <w:ilvl w:val="0"/>
+          <w:numId w:val="3"/>
+        </w:numPr>
+        <w:spacing w:before="0" w:beforeAutospacing="0" w:after="0" w:afterAutospacing="0"/>
+        <w:rPr>
+          <w:rFonts w:ascii="Arial" w:hAnsi="Arial" w:cs="Arial"/>
+        </w:rPr>
+      </w:pPr>
+      <w:r>
+        <w:rPr>
+          <w:rFonts w:ascii="Arial" w:hAnsi="Arial" w:cs="Arial"/>
+        </w:rPr>
+        <w:t>Author note: Author responses to referee comments will be included as bulleted, Arial-font text beneath the relevant comments.</w:t>
+      </w:r>
+    </w:p>
+    <w:p>
+      <w:pPr>
+        <w:pStyle w:val="NormalWeb"/>
+        <w:spacing w:before="0" w:beforeAutospacing="0" w:after="0" w:afterAutospacing="0"/>
+      </w:pPr>
+    </w:p>
+    <w:p>
+      <w:pPr>
+        <w:pStyle w:val="NormalWeb"/>
+        <w:spacing w:before="0" w:beforeAutospacing="0" w:after="0" w:afterAutospacing="0"/>
       </w:pPr>
       <w:r>
         <w:t>Thank you for the opportunity to review this paper, it was an engaging exercise. Overall this paper presents an interesting and technically sound approach to develop, calculate, and predict seasonal flow metrics using available hydro-climatic data to facilitate adaptive water management for an upcoming spring and summer season. The results suggest this could be a very useful approach for local water managers and stakeholders in the study watershed.</w:t>
@@ -28,6 +54,7 @@
     <w:p>
       <w:pPr>
         <w:pStyle w:val="NormalWeb"/>
+        <w:spacing w:before="0" w:beforeAutospacing="0" w:after="0" w:afterAutospacing="0"/>
       </w:pPr>
       <w:r>
         <w:t>A few major issues to be addressed: I am not sure that this study really took a functional flows approach as the authors suggested. In the conclusions these hydrologic metrics are framed as decision-support metrics, which seems a more appropriate couching for what has been done. It is reasonable to state that the metrics are linked with ecological functions, but that is not the same as applying a functional flows approach or the functional flow metrics developed for CA. Next, this study focused on a single watershed, but I would encourage the authors to try to broaden the paper discussion and limitations sections to how this can or can’t be applied in other settings. For instance, the analysis relied on long climate records and a detailed hydrologic model. Are these data always needed for such an analysis? Are the findings transferable to other systems? Additionally, there are a lot of great ideas that are raised in passing that could use additional thoughtful discussion and citations to really bring to light.  My remaining concern is the quality of writing in the manuscript, including terminology, grammar, sentence and paragraph structure issues. I must note that the repeated references to other chapters of your dissertation feels unprofessional. As a reviewer I would like to know that you have put in your best effort to make this a clean, standalone manuscript and not simply submitted your dissertation chapter to a journal directly. I look forward to reviewing a revised version with these changes addressed so the reader can really focus on the interesting research and implications.</w:t>
@@ -36,31 +63,823 @@
     <w:p>
       <w:pPr>
         <w:pStyle w:val="NormalWeb"/>
-      </w:pPr>
-      <w:r>
+        <w:spacing w:before="0" w:beforeAutospacing="0" w:after="0" w:afterAutospacing="0"/>
+      </w:pPr>
+    </w:p>
+    <w:p>
+      <w:pPr>
+        <w:pStyle w:val="NormalWeb"/>
+        <w:numPr>
+          <w:ilvl w:val="0"/>
+          <w:numId w:val="2"/>
+        </w:numPr>
+        <w:spacing w:before="0" w:beforeAutospacing="0" w:after="0" w:afterAutospacing="0"/>
         <w:rPr>
           <w:rStyle w:val="Strong"/>
-        </w:rPr>
+          <w:rFonts w:ascii="Arial" w:hAnsi="Arial" w:cs="Arial"/>
+          <w:b w:val="0"/>
+        </w:rPr>
+      </w:pPr>
+      <w:r>
+        <w:rPr>
+          <w:rStyle w:val="Strong"/>
+          <w:rFonts w:ascii="Arial" w:hAnsi="Arial" w:cs="Arial"/>
+          <w:b w:val="0"/>
+        </w:rPr>
+        <w:t xml:space="preserve">We identify x main critiques in the general comments provided by </w:t>
+      </w:r>
+      <w:r>
+        <w:rPr>
+          <w:rStyle w:val="Strong"/>
+          <w:rFonts w:ascii="Arial" w:hAnsi="Arial" w:cs="Arial"/>
+          <w:b w:val="0"/>
+        </w:rPr>
+        <w:t>Referee #</w:t>
+      </w:r>
+      <w:r>
+        <w:rPr>
+          <w:rStyle w:val="Strong"/>
+          <w:rFonts w:ascii="Arial" w:hAnsi="Arial" w:cs="Arial"/>
+          <w:b w:val="0"/>
+        </w:rPr>
+        <w:t xml:space="preserve"> 1.</w:t>
+      </w:r>
+    </w:p>
+    <w:p>
+      <w:pPr>
+        <w:pStyle w:val="NormalWeb"/>
+        <w:numPr>
+          <w:ilvl w:val="0"/>
+          <w:numId w:val="2"/>
+        </w:numPr>
+        <w:spacing w:before="0" w:beforeAutospacing="0" w:after="0" w:afterAutospacing="0"/>
+        <w:rPr>
+          <w:rStyle w:val="Strong"/>
+          <w:rFonts w:ascii="Arial" w:hAnsi="Arial" w:cs="Arial"/>
+          <w:b w:val="0"/>
+        </w:rPr>
+      </w:pPr>
+      <w:r>
+        <w:rPr>
+          <w:rStyle w:val="Strong"/>
+          <w:rFonts w:ascii="Arial" w:hAnsi="Arial" w:cs="Arial"/>
+          <w:b w:val="0"/>
+        </w:rPr>
+        <w:t>Framing as a functional flows exercise</w:t>
+      </w:r>
+    </w:p>
+    <w:p>
+      <w:pPr>
+        <w:pStyle w:val="NormalWeb"/>
+        <w:numPr>
+          <w:ilvl w:val="0"/>
+          <w:numId w:val="2"/>
+        </w:numPr>
+        <w:spacing w:before="0" w:beforeAutospacing="0" w:after="0" w:afterAutospacing="0"/>
+        <w:rPr>
+          <w:rStyle w:val="Strong"/>
+          <w:rFonts w:ascii="Arial" w:hAnsi="Arial" w:cs="Arial"/>
+          <w:b w:val="0"/>
+        </w:rPr>
+      </w:pPr>
+      <w:r>
+        <w:rPr>
+          <w:rStyle w:val="Strong"/>
+          <w:rFonts w:ascii="Arial" w:hAnsi="Arial" w:cs="Arial"/>
+          <w:b w:val="0"/>
+        </w:rPr>
+        <w:t>Broaden the discussion for applying to other settings</w:t>
+      </w:r>
+    </w:p>
+    <w:p>
+      <w:pPr>
+        <w:pStyle w:val="NormalWeb"/>
+        <w:numPr>
+          <w:ilvl w:val="0"/>
+          <w:numId w:val="2"/>
+        </w:numPr>
+        <w:spacing w:before="0" w:beforeAutospacing="0" w:after="0" w:afterAutospacing="0"/>
+        <w:rPr>
+          <w:rStyle w:val="Strong"/>
+          <w:rFonts w:ascii="Arial" w:hAnsi="Arial" w:cs="Arial"/>
+          <w:b w:val="0"/>
+        </w:rPr>
+      </w:pPr>
+      <w:r>
+        <w:rPr>
+          <w:rStyle w:val="Strong"/>
+          <w:rFonts w:ascii="Arial" w:hAnsi="Arial" w:cs="Arial"/>
+          <w:b w:val="0"/>
+        </w:rPr>
+        <w:t>Acknowledge great ideas raised in passing are beyond scope of study</w:t>
+      </w:r>
+    </w:p>
+    <w:p>
+      <w:pPr>
+        <w:pStyle w:val="NormalWeb"/>
+        <w:numPr>
+          <w:ilvl w:val="0"/>
+          <w:numId w:val="2"/>
+        </w:numPr>
+        <w:spacing w:before="0" w:beforeAutospacing="0" w:after="0" w:afterAutospacing="0"/>
+        <w:rPr>
+          <w:rStyle w:val="Strong"/>
+          <w:rFonts w:ascii="Arial" w:hAnsi="Arial" w:cs="Arial"/>
+          <w:b w:val="0"/>
+        </w:rPr>
+      </w:pPr>
+      <w:r>
+        <w:rPr>
+          <w:rStyle w:val="Strong"/>
+          <w:rFonts w:ascii="Arial" w:hAnsi="Arial" w:cs="Arial"/>
+          <w:b w:val="0"/>
+        </w:rPr>
+        <w:t>Remove references to other chapters</w:t>
+      </w:r>
+    </w:p>
+    <w:p>
+      <w:pPr>
+        <w:pStyle w:val="NormalWeb"/>
+        <w:spacing w:before="0" w:beforeAutospacing="0" w:after="0" w:afterAutospacing="0"/>
+      </w:pPr>
+    </w:p>
+    <w:p>
+      <w:pPr>
+        <w:rPr>
+          <w:rStyle w:val="Strong"/>
+          <w:rFonts w:ascii="Times New Roman" w:eastAsia="Times New Roman" w:hAnsi="Times New Roman" w:cs="Times New Roman"/>
+          <w:sz w:val="24"/>
+          <w:szCs w:val="24"/>
+        </w:rPr>
+      </w:pPr>
+      <w:r>
+        <w:rPr>
+          <w:rStyle w:val="Strong"/>
+          <w:sz w:val="24"/>
+          <w:szCs w:val="24"/>
+        </w:rPr>
+        <w:br w:type="page"/>
+      </w:r>
+    </w:p>
+    <w:p>
+      <w:pPr>
+        <w:pStyle w:val="NormalWeb"/>
+        <w:spacing w:before="0" w:beforeAutospacing="0" w:after="0" w:afterAutospacing="0"/>
+      </w:pPr>
+      <w:r>
+        <w:rPr>
+          <w:rStyle w:val="Strong"/>
+        </w:rPr>
+        <w:lastRenderedPageBreak/>
+        <w:t>Specific comments:</w:t>
+      </w:r>
+    </w:p>
+    <w:p>
+      <w:pPr>
+        <w:pStyle w:val="NormalWeb"/>
+        <w:spacing w:before="0" w:beforeAutospacing="0" w:after="0" w:afterAutospacing="0"/>
+      </w:pPr>
+      <w:r>
+        <w:t xml:space="preserve">1. </w:t>
+      </w:r>
+      <w:r>
+        <w:t xml:space="preserve">Abstract: In general, I would suggest to provide more general, compelling information and not include variables, multiple units, HUC#, </w:t>
+      </w:r>
+      <w:proofErr w:type="spellStart"/>
+      <w:r>
+        <w:t>etc</w:t>
+      </w:r>
+      <w:proofErr w:type="spellEnd"/>
+      <w:r>
+        <w:t xml:space="preserve"> in an abstract. See additional in-line comments.</w:t>
+      </w:r>
+    </w:p>
+    <w:p>
+      <w:pPr>
+        <w:pStyle w:val="NormalWeb"/>
+        <w:numPr>
+          <w:ilvl w:val="0"/>
+          <w:numId w:val="1"/>
+        </w:numPr>
+        <w:spacing w:before="0" w:beforeAutospacing="0" w:after="0" w:afterAutospacing="0"/>
+      </w:pPr>
+      <w:r>
+        <w:rPr>
+          <w:rFonts w:ascii="Arial" w:hAnsi="Arial" w:cs="Arial"/>
+        </w:rPr>
+        <w:t>We propose to revise the abstract as follows:</w:t>
+      </w:r>
+    </w:p>
+    <w:p>
+      <w:pPr>
+        <w:pStyle w:val="NormalWeb"/>
+        <w:numPr>
+          <w:ilvl w:val="0"/>
+          <w:numId w:val="1"/>
+        </w:numPr>
+        <w:spacing w:before="0" w:beforeAutospacing="0" w:after="0" w:afterAutospacing="0"/>
+        <w:rPr>
+          <w:rFonts w:ascii="Arial" w:hAnsi="Arial" w:cs="Arial"/>
+        </w:rPr>
+      </w:pPr>
+      <w:r>
+        <w:rPr>
+          <w:rFonts w:ascii="Arial" w:hAnsi="Arial" w:cs="Arial"/>
+        </w:rPr>
+        <w:t>Abstract. In undammed watersheds in Mediterranean climates, the timing and abruptness of the transition from the dry season</w:t>
+      </w:r>
+      <w:r>
+        <w:rPr>
+          <w:rFonts w:ascii="Arial" w:hAnsi="Arial" w:cs="Arial"/>
+        </w:rPr>
+        <w:t xml:space="preserve"> </w:t>
+      </w:r>
+      <w:r>
+        <w:rPr>
+          <w:rFonts w:ascii="Arial" w:hAnsi="Arial" w:cs="Arial"/>
+        </w:rPr>
+        <w:t xml:space="preserve">to the wet season have major implications for </w:t>
+      </w:r>
+      <w:r>
+        <w:rPr>
+          <w:rFonts w:ascii="Arial" w:hAnsi="Arial" w:cs="Arial"/>
+        </w:rPr>
+        <w:t>a</w:t>
+      </w:r>
+      <w:r>
+        <w:rPr>
+          <w:rFonts w:ascii="Arial" w:hAnsi="Arial" w:cs="Arial"/>
+        </w:rPr>
+        <w:t xml:space="preserve">quatic ecosystems. Of particular concern </w:t>
+      </w:r>
+      <w:ins w:id="0" w:author="Claire Kouba" w:date="2023-06-12T10:39:00Z">
+        <w:r>
+          <w:rPr>
+            <w:rFonts w:ascii="Arial" w:hAnsi="Arial" w:cs="Arial"/>
+          </w:rPr>
+          <w:t xml:space="preserve">for resource managers </w:t>
+        </w:r>
+      </w:ins>
+      <w:r>
+        <w:rPr>
+          <w:rFonts w:ascii="Arial" w:hAnsi="Arial" w:cs="Arial"/>
+        </w:rPr>
+        <w:t>in many coastal areas is whether this</w:t>
+      </w:r>
+      <w:r>
+        <w:rPr>
+          <w:rFonts w:ascii="Arial" w:hAnsi="Arial" w:cs="Arial"/>
+        </w:rPr>
+        <w:t xml:space="preserve"> </w:t>
+      </w:r>
+      <w:r>
+        <w:rPr>
+          <w:rFonts w:ascii="Arial" w:hAnsi="Arial" w:cs="Arial"/>
+        </w:rPr>
+        <w:t>transition can provide sufficient flows at the right time to allow passage for spawning anadromous fish, which is determined</w:t>
+      </w:r>
+      <w:r>
+        <w:rPr>
+          <w:rFonts w:ascii="Arial" w:hAnsi="Arial" w:cs="Arial"/>
+        </w:rPr>
+        <w:t xml:space="preserve"> </w:t>
+      </w:r>
+      <w:r>
+        <w:rPr>
+          <w:rFonts w:ascii="Arial" w:hAnsi="Arial" w:cs="Arial"/>
+        </w:rPr>
+        <w:t xml:space="preserve">by dry season baseflow rates and the timing of the onset of the rainy season. In (semi-) ephemeral watershed systems, </w:t>
+      </w:r>
+      <w:del w:id="1" w:author="Claire Kouba" w:date="2023-06-12T10:52:00Z">
+        <w:r>
+          <w:rPr>
+            <w:rFonts w:ascii="Arial" w:hAnsi="Arial" w:cs="Arial"/>
+          </w:rPr>
+          <w:delText>these</w:delText>
+        </w:r>
+        <w:r>
+          <w:rPr>
+            <w:rFonts w:ascii="Arial" w:hAnsi="Arial" w:cs="Arial"/>
+          </w:rPr>
+          <w:delText xml:space="preserve"> </w:delText>
+        </w:r>
+        <w:r>
+          <w:rPr>
+            <w:rFonts w:ascii="Arial" w:hAnsi="Arial" w:cs="Arial"/>
+          </w:rPr>
+          <w:delText>functional flows</w:delText>
+        </w:r>
+      </w:del>
+      <w:ins w:id="2" w:author="Claire Kouba" w:date="2023-06-12T10:52:00Z">
+        <w:r>
+          <w:rPr>
+            <w:rFonts w:ascii="Arial" w:hAnsi="Arial" w:cs="Arial"/>
+          </w:rPr>
+          <w:t>the dry season baseflow and rainy season onset timing</w:t>
+        </w:r>
+      </w:ins>
+      <w:r>
+        <w:rPr>
+          <w:rFonts w:ascii="Arial" w:hAnsi="Arial" w:cs="Arial"/>
+        </w:rPr>
+        <w:t xml:space="preserve"> also dictate the timing of full reconnection of the stream system. In this study, we propose methods to predict,</w:t>
+      </w:r>
+      <w:r>
+        <w:rPr>
+          <w:rFonts w:ascii="Arial" w:hAnsi="Arial" w:cs="Arial"/>
+        </w:rPr>
+        <w:t xml:space="preserve"> </w:t>
+      </w:r>
+      <w:r>
+        <w:rPr>
+          <w:rFonts w:ascii="Arial" w:hAnsi="Arial" w:cs="Arial"/>
+        </w:rPr>
+        <w:t xml:space="preserve">approximately five months in advance, two key </w:t>
+      </w:r>
+      <w:proofErr w:type="spellStart"/>
+      <w:r>
+        <w:rPr>
+          <w:rFonts w:ascii="Arial" w:hAnsi="Arial" w:cs="Arial"/>
+        </w:rPr>
+        <w:t>hydro</w:t>
+      </w:r>
+      <w:ins w:id="3" w:author="Claire Kouba" w:date="2023-06-12T11:03:00Z">
+        <w:r>
+          <w:rPr>
+            <w:rFonts w:ascii="Arial" w:hAnsi="Arial" w:cs="Arial"/>
+          </w:rPr>
+          <w:t>meteoro</w:t>
+        </w:r>
+      </w:ins>
+      <w:r>
+        <w:rPr>
+          <w:rFonts w:ascii="Arial" w:hAnsi="Arial" w:cs="Arial"/>
+        </w:rPr>
+        <w:t>logic</w:t>
+      </w:r>
+      <w:proofErr w:type="spellEnd"/>
+      <w:r>
+        <w:rPr>
+          <w:rFonts w:ascii="Arial" w:hAnsi="Arial" w:cs="Arial"/>
+        </w:rPr>
+        <w:t xml:space="preserve"> metrics in the undammed rural Scott River watershed </w:t>
+      </w:r>
+      <w:del w:id="4" w:author="Claire Kouba" w:date="2023-06-12T10:55:00Z">
+        <w:r>
+          <w:rPr>
+            <w:rFonts w:ascii="Arial" w:hAnsi="Arial" w:cs="Arial"/>
+          </w:rPr>
+          <w:delText>(HUC8</w:delText>
+        </w:r>
+        <w:r>
+          <w:rPr>
+            <w:rFonts w:ascii="Arial" w:hAnsi="Arial" w:cs="Arial"/>
+          </w:rPr>
+          <w:delText xml:space="preserve"> </w:delText>
+        </w:r>
+        <w:r>
+          <w:rPr>
+            <w:rFonts w:ascii="Arial" w:hAnsi="Arial" w:cs="Arial"/>
+          </w:rPr>
+          <w:delText xml:space="preserve">18010208) </w:delText>
+        </w:r>
+      </w:del>
+      <w:r>
+        <w:rPr>
+          <w:rFonts w:ascii="Arial" w:hAnsi="Arial" w:cs="Arial"/>
+        </w:rPr>
+        <w:t xml:space="preserve">in northern California. Both </w:t>
+      </w:r>
+      <w:proofErr w:type="gramStart"/>
+      <w:r>
+        <w:rPr>
+          <w:rFonts w:ascii="Arial" w:hAnsi="Arial" w:cs="Arial"/>
+        </w:rPr>
+        <w:t>metrics</w:t>
+      </w:r>
+      <w:proofErr w:type="gramEnd"/>
+      <w:r>
+        <w:rPr>
+          <w:rFonts w:ascii="Arial" w:hAnsi="Arial" w:cs="Arial"/>
+        </w:rPr>
+        <w:t xml:space="preserve"> are intended to quantify the transition from the dry to the wet season, to</w:t>
+      </w:r>
+      <w:r>
+        <w:rPr>
+          <w:rFonts w:ascii="Arial" w:hAnsi="Arial" w:cs="Arial"/>
+        </w:rPr>
+        <w:t xml:space="preserve"> </w:t>
+      </w:r>
+      <w:r>
+        <w:rPr>
+          <w:rFonts w:ascii="Arial" w:hAnsi="Arial" w:cs="Arial"/>
+        </w:rPr>
+        <w:t>characterize the severity of a dry year and support seasonal adaptive management. The first metric is the minimum 30-day dry</w:t>
+      </w:r>
+      <w:r>
+        <w:rPr>
+          <w:rFonts w:ascii="Arial" w:hAnsi="Arial" w:cs="Arial"/>
+        </w:rPr>
+        <w:t xml:space="preserve"> </w:t>
+      </w:r>
+      <w:r>
+        <w:rPr>
+          <w:rFonts w:ascii="Arial" w:hAnsi="Arial" w:cs="Arial"/>
+        </w:rPr>
+        <w:t xml:space="preserve">season baseflow volume, </w:t>
+      </w:r>
+      <w:del w:id="5" w:author="Claire Kouba" w:date="2023-06-12T10:57:00Z">
+        <w:r>
+          <w:rPr>
+            <w:rFonts w:ascii="Arial" w:hAnsi="Arial" w:cs="Arial"/>
+          </w:rPr>
+          <w:delText xml:space="preserve">Vmin, 30 days, </w:delText>
+        </w:r>
+      </w:del>
+      <w:r>
+        <w:rPr>
+          <w:rFonts w:ascii="Arial" w:hAnsi="Arial" w:cs="Arial"/>
+        </w:rPr>
+        <w:t>which occurs at the end of the dry season (September-October)</w:t>
+      </w:r>
+      <w:del w:id="6" w:author="Claire Kouba" w:date="2023-06-12T10:55:00Z">
+        <w:r>
+          <w:rPr>
+            <w:rFonts w:ascii="Arial" w:hAnsi="Arial" w:cs="Arial"/>
+          </w:rPr>
+          <w:delText xml:space="preserve"> in this Mediterranean</w:delText>
+        </w:r>
+        <w:r>
+          <w:rPr>
+            <w:rFonts w:ascii="Arial" w:hAnsi="Arial" w:cs="Arial"/>
+          </w:rPr>
+          <w:delText xml:space="preserve"> </w:delText>
+        </w:r>
+        <w:r>
+          <w:rPr>
+            <w:rFonts w:ascii="Arial" w:hAnsi="Arial" w:cs="Arial"/>
+          </w:rPr>
+          <w:delText>climate</w:delText>
+        </w:r>
+      </w:del>
+      <w:r>
+        <w:rPr>
+          <w:rFonts w:ascii="Arial" w:hAnsi="Arial" w:cs="Arial"/>
+        </w:rPr>
+        <w:t>. The second metric is the cumulative precipitation, starting Sept. 1st, necessary to bring the watershed to a “full” or</w:t>
+      </w:r>
+      <w:r>
+        <w:rPr>
+          <w:rFonts w:ascii="Arial" w:hAnsi="Arial" w:cs="Arial"/>
+        </w:rPr>
+        <w:t xml:space="preserve"> </w:t>
+      </w:r>
+      <w:r>
+        <w:rPr>
+          <w:rFonts w:ascii="Arial" w:hAnsi="Arial" w:cs="Arial"/>
+        </w:rPr>
+        <w:t>“spilling” condition (i.e. initiate the onset of wet season storm- or baseflows) after the end of the dry season</w:t>
+      </w:r>
+      <w:del w:id="7" w:author="Claire Kouba" w:date="2023-06-12T10:57:00Z">
+        <w:r>
+          <w:rPr>
+            <w:rFonts w:ascii="Arial" w:hAnsi="Arial" w:cs="Arial"/>
+          </w:rPr>
+          <w:delText>, referred to here</w:delText>
+        </w:r>
+        <w:r>
+          <w:rPr>
+            <w:rFonts w:ascii="Arial" w:hAnsi="Arial" w:cs="Arial"/>
+          </w:rPr>
+          <w:delText xml:space="preserve"> </w:delText>
+        </w:r>
+        <w:r>
+          <w:rPr>
+            <w:rFonts w:ascii="Arial" w:hAnsi="Arial" w:cs="Arial"/>
+          </w:rPr>
+          <w:delText>as Pspill</w:delText>
+        </w:r>
+      </w:del>
+      <w:r>
+        <w:rPr>
+          <w:rFonts w:ascii="Arial" w:hAnsi="Arial" w:cs="Arial"/>
+        </w:rPr>
+        <w:t>. As potential predictors of these two values, we assess maximum snowpack, cumulative precipitation, the timing</w:t>
+      </w:r>
+      <w:r>
+        <w:rPr>
+          <w:rFonts w:ascii="Arial" w:hAnsi="Arial" w:cs="Arial"/>
+        </w:rPr>
+        <w:t xml:space="preserve"> </w:t>
+      </w:r>
+      <w:r>
+        <w:rPr>
+          <w:rFonts w:ascii="Arial" w:hAnsi="Arial" w:cs="Arial"/>
+        </w:rPr>
+        <w:t>of the snowpack and precipitation, spring groundwater levels, spring river flows, reference ET, and a subset of these metrics</w:t>
+      </w:r>
+      <w:r>
+        <w:rPr>
+          <w:rFonts w:ascii="Arial" w:hAnsi="Arial" w:cs="Arial"/>
+        </w:rPr>
+        <w:t xml:space="preserve"> </w:t>
+      </w:r>
+      <w:r>
+        <w:rPr>
+          <w:rFonts w:ascii="Arial" w:hAnsi="Arial" w:cs="Arial"/>
+        </w:rPr>
+        <w:t>from the previous water year. We find that, though many of these predictors are correlated with the two metrics of interest, of</w:t>
+      </w:r>
+      <w:r>
+        <w:rPr>
+          <w:rFonts w:ascii="Arial" w:hAnsi="Arial" w:cs="Arial"/>
+        </w:rPr>
+        <w:t xml:space="preserve"> </w:t>
+      </w:r>
+      <w:r>
+        <w:rPr>
+          <w:rFonts w:ascii="Arial" w:hAnsi="Arial" w:cs="Arial"/>
+        </w:rPr>
+        <w:t>the predictors considered here, the best prediction for both metrics is a linear combination of the maximum snowpack water</w:t>
+      </w:r>
+      <w:r>
+        <w:rPr>
+          <w:rFonts w:ascii="Arial" w:hAnsi="Arial" w:cs="Arial"/>
+        </w:rPr>
+        <w:t xml:space="preserve"> </w:t>
+      </w:r>
+      <w:r>
+        <w:rPr>
+          <w:rFonts w:ascii="Arial" w:hAnsi="Arial" w:cs="Arial"/>
+        </w:rPr>
+        <w:t xml:space="preserve">content and total October-April precipitation. </w:t>
+      </w:r>
+      <w:r>
+        <w:rPr>
+          <w:rFonts w:ascii="Arial" w:hAnsi="Arial" w:cs="Arial"/>
+          <w:highlight w:val="yellow"/>
+        </w:rPr>
+        <w:t xml:space="preserve">These two linear models could reproduce historic values of </w:t>
+      </w:r>
+      <w:proofErr w:type="spellStart"/>
+      <w:r>
+        <w:rPr>
+          <w:rFonts w:ascii="Arial" w:hAnsi="Arial" w:cs="Arial"/>
+          <w:highlight w:val="yellow"/>
+        </w:rPr>
+        <w:t>Vmin</w:t>
+      </w:r>
+      <w:proofErr w:type="spellEnd"/>
+      <w:r>
+        <w:rPr>
+          <w:rFonts w:ascii="Arial" w:hAnsi="Arial" w:cs="Arial"/>
+          <w:highlight w:val="yellow"/>
+        </w:rPr>
+        <w:t>, 30 days and</w:t>
+      </w:r>
+      <w:r>
+        <w:rPr>
+          <w:rFonts w:ascii="Arial" w:hAnsi="Arial" w:cs="Arial"/>
+          <w:highlight w:val="yellow"/>
+        </w:rPr>
+        <w:t xml:space="preserve"> </w:t>
+      </w:r>
+      <w:proofErr w:type="spellStart"/>
+      <w:r>
+        <w:rPr>
+          <w:rFonts w:ascii="Arial" w:hAnsi="Arial" w:cs="Arial"/>
+          <w:highlight w:val="yellow"/>
+        </w:rPr>
+        <w:t>Pspill</w:t>
+      </w:r>
+      <w:proofErr w:type="spellEnd"/>
+      <w:r>
+        <w:rPr>
+          <w:rFonts w:ascii="Arial" w:hAnsi="Arial" w:cs="Arial"/>
+          <w:highlight w:val="yellow"/>
+        </w:rPr>
+        <w:t xml:space="preserve"> with an average model error (RMSE) of 1.4 Mm3 / 30 days (19.4 </w:t>
+      </w:r>
+      <w:proofErr w:type="spellStart"/>
+      <w:r>
+        <w:rPr>
+          <w:rFonts w:ascii="Arial" w:hAnsi="Arial" w:cs="Arial"/>
+          <w:highlight w:val="yellow"/>
+        </w:rPr>
+        <w:t>cfs</w:t>
+      </w:r>
+      <w:proofErr w:type="spellEnd"/>
+      <w:r>
+        <w:rPr>
+          <w:rFonts w:ascii="Arial" w:hAnsi="Arial" w:cs="Arial"/>
+          <w:highlight w:val="yellow"/>
+        </w:rPr>
+        <w:t>) and 20.7 mm (0.8 inches), respectively</w:t>
+      </w:r>
+      <w:r>
+        <w:rPr>
+          <w:rFonts w:ascii="Arial" w:hAnsi="Arial" w:cs="Arial"/>
+          <w:highlight w:val="yellow"/>
+        </w:rPr>
+        <w:t xml:space="preserve"> – </w:t>
+      </w:r>
+      <w:r>
+        <w:rPr>
+          <w:rFonts w:ascii="Arial" w:hAnsi="Arial" w:cs="Arial"/>
+          <w:b/>
+          <w:highlight w:val="yellow"/>
+        </w:rPr>
+        <w:t>revise after new analysis</w:t>
+      </w:r>
+      <w:r>
+        <w:rPr>
+          <w:rFonts w:ascii="Arial" w:hAnsi="Arial" w:cs="Arial"/>
+          <w:highlight w:val="yellow"/>
+        </w:rPr>
+        <w:t>.</w:t>
+      </w:r>
+      <w:r>
+        <w:rPr>
+          <w:rFonts w:ascii="Arial" w:hAnsi="Arial" w:cs="Arial"/>
+        </w:rPr>
+        <w:t xml:space="preserve"> Although</w:t>
+      </w:r>
+      <w:r>
+        <w:rPr>
+          <w:rFonts w:ascii="Arial" w:hAnsi="Arial" w:cs="Arial"/>
+        </w:rPr>
+        <w:t xml:space="preserve"> </w:t>
+      </w:r>
+      <w:r>
+        <w:rPr>
+          <w:rFonts w:ascii="Arial" w:hAnsi="Arial" w:cs="Arial"/>
+        </w:rPr>
+        <w:t>these predictive indices could be used by governance entities to support local water management, careful consideration of</w:t>
+      </w:r>
+      <w:r>
+        <w:rPr>
+          <w:rFonts w:ascii="Arial" w:hAnsi="Arial" w:cs="Arial"/>
+        </w:rPr>
+        <w:t xml:space="preserve"> </w:t>
+      </w:r>
+      <w:r>
+        <w:rPr>
+          <w:rFonts w:ascii="Arial" w:hAnsi="Arial" w:cs="Arial"/>
+        </w:rPr>
+        <w:t>baseline conditions used as a basis for prediction is necessary.</w:t>
+      </w:r>
+    </w:p>
+    <w:p>
+      <w:pPr>
+        <w:pStyle w:val="NormalWeb"/>
+        <w:spacing w:before="0" w:beforeAutospacing="0" w:after="0" w:afterAutospacing="0"/>
+        <w:ind w:left="720"/>
+        <w:rPr>
+          <w:rFonts w:ascii="Arial" w:hAnsi="Arial" w:cs="Arial"/>
+        </w:rPr>
+      </w:pPr>
+    </w:p>
+    <w:p>
+      <w:pPr>
+        <w:pStyle w:val="NormalWeb"/>
+        <w:spacing w:before="0" w:beforeAutospacing="0" w:after="0" w:afterAutospacing="0"/>
+      </w:pPr>
+      <w:r>
+        <w:t xml:space="preserve">2. </w:t>
+      </w:r>
+      <w:r>
+        <w:t xml:space="preserve">1-2 sentences should not be standalone paragraphs, as is currently done several times (L51, L72, L124, L369, </w:t>
+      </w:r>
+      <w:proofErr w:type="spellStart"/>
+      <w:r>
+        <w:t>etc</w:t>
+      </w:r>
+      <w:proofErr w:type="spellEnd"/>
+      <w:r>
+        <w:t>). Please revise your paragraph and section structures accordingly.</w:t>
+      </w:r>
+    </w:p>
+    <w:p>
+      <w:pPr>
+        <w:pStyle w:val="NormalWeb"/>
+        <w:spacing w:before="0" w:beforeAutospacing="0" w:after="0" w:afterAutospacing="0"/>
+      </w:pPr>
+      <w:r>
+        <w:t>Please use “functional flows” throughout to be consistent with the published literature</w:t>
+      </w:r>
+    </w:p>
+    <w:p>
+      <w:pPr>
+        <w:pStyle w:val="NormalWeb"/>
+        <w:spacing w:before="0" w:beforeAutospacing="0" w:after="0" w:afterAutospacing="0"/>
+      </w:pPr>
+      <w:r>
         <w:t> </w:t>
       </w:r>
     </w:p>
     <w:p>
       <w:pPr>
         <w:pStyle w:val="NormalWeb"/>
-      </w:pPr>
-      <w:r>
-        <w:rPr>
-          <w:rStyle w:val="Strong"/>
-        </w:rPr>
-        <w:t>Specific comments:</w:t>
-      </w:r>
-    </w:p>
-    <w:p>
-      <w:pPr>
-        <w:pStyle w:val="NormalWeb"/>
-      </w:pPr>
-      <w:r>
-        <w:t xml:space="preserve">Abstract: In general, I would suggest to provide more general, compelling information and not include variables, multiple units, HUC#, </w:t>
+        <w:spacing w:before="0" w:beforeAutospacing="0" w:after="0" w:afterAutospacing="0"/>
+      </w:pPr>
+      <w:r>
+        <w:t xml:space="preserve">3. </w:t>
+      </w:r>
+      <w:r>
+        <w:t>Tense issues throughout manuscript, particularly in the Results - past, present, and "have been...". Choose one (I suggest past tense to be consistent with most journal articles) and use consistently throughout.</w:t>
+      </w:r>
+    </w:p>
+    <w:p>
+      <w:pPr>
+        <w:pStyle w:val="NormalWeb"/>
+        <w:spacing w:before="0" w:beforeAutospacing="0" w:after="0" w:afterAutospacing="0"/>
+      </w:pPr>
+    </w:p>
+    <w:p>
+      <w:pPr>
+        <w:pStyle w:val="NormalWeb"/>
+        <w:spacing w:before="0" w:beforeAutospacing="0" w:after="0" w:afterAutospacing="0"/>
+      </w:pPr>
+      <w:r>
+        <w:lastRenderedPageBreak/>
+        <w:t xml:space="preserve">4. </w:t>
+      </w:r>
+      <w:r>
+        <w:t>Some steps in the methods remain unclear. For instance, 2.3.1. is the first mention of a “model” and there is no indication of what type of model you are trying to develop or why (e.g. linear regression modeling to predict X as a function of Y…).</w:t>
+      </w:r>
+    </w:p>
+    <w:p>
+      <w:pPr>
+        <w:pStyle w:val="NormalWeb"/>
+        <w:spacing w:before="0" w:beforeAutospacing="0" w:after="0" w:afterAutospacing="0"/>
+      </w:pPr>
+    </w:p>
+    <w:p>
+      <w:pPr>
+        <w:pStyle w:val="NormalWeb"/>
+        <w:spacing w:before="0" w:beforeAutospacing="0" w:after="0" w:afterAutospacing="0"/>
+      </w:pPr>
+      <w:r>
+        <w:t xml:space="preserve">5. </w:t>
+      </w:r>
+      <w:r>
+        <w:t>There are some grammatical and spelling issues to be addressed (see inline comments)</w:t>
+      </w:r>
+    </w:p>
+    <w:p>
+      <w:pPr>
+        <w:pStyle w:val="NormalWeb"/>
+        <w:spacing w:before="0" w:beforeAutospacing="0" w:after="0" w:afterAutospacing="0"/>
+      </w:pPr>
+      <w:r>
+        <w:t>Some terms could be more clearly defined or concepts more clearly described (e.g. echo effect, partial one-year holdover, GSP).</w:t>
+      </w:r>
+    </w:p>
+    <w:p>
+      <w:pPr>
+        <w:pStyle w:val="NormalWeb"/>
+        <w:spacing w:before="0" w:beforeAutospacing="0" w:after="0" w:afterAutospacing="0"/>
+      </w:pPr>
+      <w:r>
+        <w:t> </w:t>
+      </w:r>
+    </w:p>
+    <w:p>
+      <w:pPr>
+        <w:pStyle w:val="NormalWeb"/>
+        <w:spacing w:before="0" w:beforeAutospacing="0" w:after="0" w:afterAutospacing="0"/>
+      </w:pPr>
+      <w:r>
+        <w:t xml:space="preserve">6. </w:t>
+      </w:r>
+      <w:r>
+        <w:t xml:space="preserve">Please provide a </w:t>
+      </w:r>
+      <w:proofErr w:type="gramStart"/>
+      <w:r>
+        <w:t>more clear</w:t>
+      </w:r>
+      <w:proofErr w:type="gramEnd"/>
+      <w:r>
+        <w:t xml:space="preserve"> explanation for the selection of the Q spill threshold. Looking at Panel A in Figure 4, since individual hydrographs cannot be clearly distinguished I find myself struggling to fully understand how you visually determined this threshold.</w:t>
+      </w:r>
+    </w:p>
+    <w:p>
+      <w:pPr>
+        <w:pStyle w:val="NormalWeb"/>
+        <w:spacing w:before="0" w:beforeAutospacing="0" w:after="0" w:afterAutospacing="0"/>
+      </w:pPr>
+    </w:p>
+    <w:p>
+      <w:pPr>
+        <w:pStyle w:val="NormalWeb"/>
+        <w:spacing w:before="0" w:beforeAutospacing="0" w:after="0" w:afterAutospacing="0"/>
+      </w:pPr>
+      <w:r>
+        <w:t xml:space="preserve">7. </w:t>
+      </w:r>
+      <w:r>
+        <w:t xml:space="preserve">Figure 8 and other map figures – add scale bar, north arrow, and in Fig 8 additional points of reference in the Scott watershed (e.g. gage locations, </w:t>
       </w:r>
       <w:proofErr w:type="spellStart"/>
       <w:r>
@@ -68,124 +887,742 @@
       </w:r>
       <w:proofErr w:type="spellEnd"/>
       <w:r>
-        <w:t xml:space="preserve"> in an abstract. See additional in-line comments.</w:t>
-      </w:r>
-    </w:p>
-    <w:p>
-      <w:pPr>
-        <w:pStyle w:val="NormalWeb"/>
-      </w:pPr>
-      <w:r>
-        <w:t xml:space="preserve">1-2 sentences should not be standalone paragraphs, as is currently done several times (L51, L72, L124, L369, </w:t>
+        <w:t>). Also, there are a lot of figures. Could any be combined or moved to SI to simplify the message?</w:t>
+      </w:r>
+    </w:p>
+    <w:p>
+      <w:pPr>
+        <w:pStyle w:val="NormalWeb"/>
+        <w:spacing w:before="0" w:beforeAutospacing="0" w:after="0" w:afterAutospacing="0"/>
+      </w:pPr>
+      <w:r>
+        <w:t>See other inline edits in PDF.</w:t>
+      </w:r>
+    </w:p>
+    <w:p>
+      <w:pPr>
+        <w:pStyle w:val="NormalWeb"/>
+        <w:spacing w:before="0" w:beforeAutospacing="0" w:after="0" w:afterAutospacing="0"/>
+      </w:pPr>
+    </w:p>
+    <w:p>
+      <w:pPr>
+        <w:rPr>
+          <w:rFonts w:ascii="Times New Roman" w:eastAsia="Times New Roman" w:hAnsi="Times New Roman" w:cs="Times New Roman"/>
+          <w:b/>
+          <w:sz w:val="24"/>
+          <w:szCs w:val="24"/>
+        </w:rPr>
+      </w:pPr>
+      <w:r>
+        <w:rPr>
+          <w:b/>
+          <w:sz w:val="24"/>
+          <w:szCs w:val="24"/>
+        </w:rPr>
+        <w:br w:type="page"/>
+      </w:r>
+    </w:p>
+    <w:p>
+      <w:pPr>
+        <w:pStyle w:val="NormalWeb"/>
+        <w:spacing w:before="0" w:beforeAutospacing="0" w:after="0" w:afterAutospacing="0"/>
+        <w:rPr>
+          <w:b/>
+        </w:rPr>
+      </w:pPr>
+      <w:r>
+        <w:rPr>
+          <w:b/>
+        </w:rPr>
+        <w:lastRenderedPageBreak/>
+        <w:t>In-line edits:</w:t>
+      </w:r>
+    </w:p>
+    <w:p>
+      <w:pPr>
+        <w:pStyle w:val="NormalWeb"/>
+        <w:spacing w:before="0" w:beforeAutospacing="0" w:after="0" w:afterAutospacing="0"/>
+      </w:pPr>
+    </w:p>
+    <w:p>
+      <w:pPr>
+        <w:pStyle w:val="NormalWeb"/>
+        <w:spacing w:before="0" w:beforeAutospacing="0" w:after="0" w:afterAutospacing="0"/>
+        <w:rPr>
+          <w:u w:val="single"/>
+        </w:rPr>
+      </w:pPr>
+      <w:r>
+        <w:rPr>
+          <w:u w:val="single"/>
+        </w:rPr>
+        <w:t>Page 1:</w:t>
+      </w:r>
+    </w:p>
+    <w:p>
+      <w:pPr>
+        <w:autoSpaceDE w:val="0"/>
+        <w:autoSpaceDN w:val="0"/>
+        <w:adjustRightInd w:val="0"/>
+        <w:spacing w:after="0" w:line="240" w:lineRule="auto"/>
+        <w:rPr>
+          <w:rFonts w:ascii="Times New Roman" w:hAnsi="Times New Roman" w:cs="Times New Roman"/>
+          <w:color w:val="000000"/>
+          <w:sz w:val="24"/>
+          <w:szCs w:val="24"/>
+        </w:rPr>
+      </w:pPr>
+    </w:p>
+    <w:p>
+      <w:pPr>
+        <w:autoSpaceDE w:val="0"/>
+        <w:autoSpaceDN w:val="0"/>
+        <w:adjustRightInd w:val="0"/>
+        <w:spacing w:after="0" w:line="240" w:lineRule="auto"/>
+        <w:rPr>
+          <w:rFonts w:ascii="Times New Roman" w:hAnsi="Times New Roman" w:cs="Times New Roman"/>
+          <w:color w:val="000000"/>
+          <w:sz w:val="24"/>
+          <w:szCs w:val="24"/>
+        </w:rPr>
+      </w:pPr>
+      <w:r>
+        <w:rPr>
+          <w:rFonts w:ascii="Times New Roman" w:hAnsi="Times New Roman" w:cs="Times New Roman"/>
+          <w:color w:val="000000"/>
+          <w:sz w:val="24"/>
+          <w:szCs w:val="24"/>
+        </w:rPr>
+        <w:t>If you are talking about natural/unimpaired flow patterns, then I don't think concern is the right word for trying to understand the natural processes that will vary from year to year</w:t>
+      </w:r>
+    </w:p>
+    <w:p>
+      <w:pPr>
+        <w:pStyle w:val="NormalWeb"/>
+        <w:numPr>
+          <w:ilvl w:val="0"/>
+          <w:numId w:val="1"/>
+        </w:numPr>
+        <w:spacing w:before="0" w:beforeAutospacing="0" w:after="0" w:afterAutospacing="0"/>
+      </w:pPr>
+      <w:r>
+        <w:rPr>
+          <w:rFonts w:ascii="Arial" w:hAnsi="Arial" w:cs="Arial"/>
+        </w:rPr>
+        <w:t>The phrase “for resource managers” will be added to clarify the concerned party (see revised abstract in response to Specific Comment 1).</w:t>
+      </w:r>
+    </w:p>
+    <w:p>
+      <w:pPr>
+        <w:autoSpaceDE w:val="0"/>
+        <w:autoSpaceDN w:val="0"/>
+        <w:adjustRightInd w:val="0"/>
+        <w:spacing w:after="0" w:line="240" w:lineRule="auto"/>
+        <w:rPr>
+          <w:rFonts w:ascii="Times New Roman" w:hAnsi="Times New Roman" w:cs="Times New Roman"/>
+          <w:sz w:val="24"/>
+          <w:szCs w:val="24"/>
+        </w:rPr>
+      </w:pPr>
+    </w:p>
+    <w:p>
+      <w:pPr>
+        <w:autoSpaceDE w:val="0"/>
+        <w:autoSpaceDN w:val="0"/>
+        <w:adjustRightInd w:val="0"/>
+        <w:spacing w:after="0" w:line="240" w:lineRule="auto"/>
+        <w:rPr>
+          <w:rFonts w:ascii="Times New Roman" w:hAnsi="Times New Roman" w:cs="Times New Roman"/>
+          <w:color w:val="000000"/>
+          <w:sz w:val="24"/>
+          <w:szCs w:val="24"/>
+        </w:rPr>
+      </w:pPr>
+      <w:r>
+        <w:rPr>
+          <w:rFonts w:ascii="Times New Roman" w:hAnsi="Times New Roman" w:cs="Times New Roman"/>
+          <w:color w:val="000000"/>
+          <w:sz w:val="24"/>
+          <w:szCs w:val="24"/>
+        </w:rPr>
+        <w:t>which? FFs have not been defined yet</w:t>
+      </w:r>
+    </w:p>
+    <w:p>
+      <w:pPr>
+        <w:pStyle w:val="ListParagraph"/>
+        <w:numPr>
+          <w:ilvl w:val="0"/>
+          <w:numId w:val="1"/>
+        </w:numPr>
+        <w:autoSpaceDE w:val="0"/>
+        <w:autoSpaceDN w:val="0"/>
+        <w:adjustRightInd w:val="0"/>
+        <w:spacing w:after="0" w:line="240" w:lineRule="auto"/>
+        <w:rPr>
+          <w:rFonts w:ascii="Times New Roman" w:hAnsi="Times New Roman" w:cs="Times New Roman"/>
+          <w:color w:val="000000"/>
+          <w:sz w:val="24"/>
+          <w:szCs w:val="24"/>
+        </w:rPr>
+      </w:pPr>
+      <w:r>
+        <w:rPr>
+          <w:rFonts w:ascii="Arial" w:hAnsi="Arial" w:cs="Arial"/>
+          <w:sz w:val="24"/>
+          <w:szCs w:val="24"/>
+        </w:rPr>
+        <w:t>The two key flows have been identified by name rather than being grouped under the term “these functional flows”</w:t>
+      </w:r>
+      <w:r>
+        <w:rPr>
+          <w:rFonts w:ascii="Arial" w:hAnsi="Arial" w:cs="Arial"/>
+          <w:sz w:val="24"/>
+          <w:szCs w:val="24"/>
+        </w:rPr>
+        <w:t xml:space="preserve"> </w:t>
+      </w:r>
+      <w:r>
+        <w:rPr>
+          <w:rFonts w:ascii="Arial" w:hAnsi="Arial" w:cs="Arial"/>
+          <w:sz w:val="24"/>
+          <w:szCs w:val="24"/>
+        </w:rPr>
+        <w:t>(see revised abstract in response to Specific Comment 1)</w:t>
+      </w:r>
+      <w:r>
+        <w:rPr>
+          <w:rFonts w:ascii="Arial" w:hAnsi="Arial" w:cs="Arial"/>
+          <w:sz w:val="24"/>
+          <w:szCs w:val="24"/>
+        </w:rPr>
+        <w:t>.</w:t>
+      </w:r>
+    </w:p>
+    <w:p>
+      <w:pPr>
+        <w:autoSpaceDE w:val="0"/>
+        <w:autoSpaceDN w:val="0"/>
+        <w:adjustRightInd w:val="0"/>
+        <w:spacing w:after="0" w:line="240" w:lineRule="auto"/>
+        <w:rPr>
+          <w:rFonts w:ascii="Times New Roman" w:hAnsi="Times New Roman" w:cs="Times New Roman"/>
+          <w:color w:val="000000"/>
+          <w:sz w:val="24"/>
+          <w:szCs w:val="24"/>
+        </w:rPr>
+      </w:pPr>
+      <w:r>
+        <w:rPr>
+          <w:rFonts w:ascii="Times New Roman" w:hAnsi="Times New Roman" w:cs="Times New Roman"/>
+          <w:color w:val="000000"/>
+          <w:sz w:val="24"/>
+          <w:szCs w:val="24"/>
+        </w:rPr>
+        <w:t>flow metrics?</w:t>
+      </w:r>
+    </w:p>
+    <w:p>
+      <w:pPr>
+        <w:pStyle w:val="ListParagraph"/>
+        <w:numPr>
+          <w:ilvl w:val="0"/>
+          <w:numId w:val="1"/>
+        </w:numPr>
+        <w:autoSpaceDE w:val="0"/>
+        <w:autoSpaceDN w:val="0"/>
+        <w:adjustRightInd w:val="0"/>
+        <w:spacing w:after="0" w:line="240" w:lineRule="auto"/>
+        <w:rPr>
+          <w:rFonts w:ascii="Times New Roman" w:hAnsi="Times New Roman" w:cs="Times New Roman"/>
+          <w:color w:val="000000"/>
+          <w:sz w:val="24"/>
+          <w:szCs w:val="24"/>
+        </w:rPr>
+      </w:pPr>
+      <w:r>
+        <w:rPr>
+          <w:rFonts w:ascii="Arial" w:hAnsi="Arial" w:cs="Arial"/>
+          <w:sz w:val="24"/>
+          <w:szCs w:val="24"/>
+        </w:rPr>
+        <w:t>Text will be clarified to say “</w:t>
       </w:r>
       <w:proofErr w:type="spellStart"/>
       <w:r>
-        <w:t>etc</w:t>
+        <w:rPr>
+          <w:rFonts w:ascii="Arial" w:hAnsi="Arial" w:cs="Arial"/>
+          <w:sz w:val="24"/>
+          <w:szCs w:val="24"/>
+        </w:rPr>
+        <w:t>hydrometeorologic</w:t>
       </w:r>
       <w:proofErr w:type="spellEnd"/>
       <w:r>
-        <w:t>). Please revise your paragraph and section structures accordingly.</w:t>
-      </w:r>
-    </w:p>
-    <w:p>
-      <w:pPr>
-        <w:pStyle w:val="NormalWeb"/>
-      </w:pPr>
-      <w:r>
-        <w:t>Please use “functional flows” throughout to be consistent with the published literature</w:t>
-      </w:r>
-    </w:p>
-    <w:p>
-      <w:pPr>
-        <w:pStyle w:val="NormalWeb"/>
-      </w:pPr>
-      <w:r>
-        <w:t> </w:t>
-      </w:r>
-    </w:p>
-    <w:p>
-      <w:pPr>
-        <w:pStyle w:val="NormalWeb"/>
-      </w:pPr>
-      <w:r>
-        <w:t>Tense issues throughout manuscript, particularly in the Results - past, present, and "have been...". Choose one (I suggest past tense to be consistent with most journal articles) and use consistently throughout.</w:t>
-      </w:r>
-    </w:p>
-    <w:p>
-      <w:pPr>
-        <w:pStyle w:val="NormalWeb"/>
-      </w:pPr>
-      <w:r>
-        <w:lastRenderedPageBreak/>
-        <w:t>Some steps in the methods remain unclear. For instance, 2.3.1. is the first mention of a “model” and there is no indication of what type of model you are trying to develop or why (e.g. linear regression modeling to predict X as a function of Y…).</w:t>
-      </w:r>
-    </w:p>
-    <w:p>
-      <w:pPr>
-        <w:pStyle w:val="NormalWeb"/>
-      </w:pPr>
-      <w:r>
-        <w:t>There are some grammatical and spelling issues to be addressed (see inline comments)</w:t>
-      </w:r>
-    </w:p>
-    <w:p>
-      <w:pPr>
-        <w:pStyle w:val="NormalWeb"/>
-      </w:pPr>
-      <w:r>
-        <w:t>Some terms could be more clearly defined or concepts more clearly described (e.g. echo effect, partial one-year holdover, GSP).</w:t>
-      </w:r>
-    </w:p>
-    <w:p>
-      <w:pPr>
-        <w:pStyle w:val="NormalWeb"/>
-      </w:pPr>
-      <w:r>
-        <w:t> </w:t>
-      </w:r>
-    </w:p>
-    <w:p>
-      <w:pPr>
-        <w:pStyle w:val="NormalWeb"/>
-      </w:pPr>
-      <w:r>
-        <w:t xml:space="preserve">Please provide a </w:t>
-      </w:r>
-      <w:proofErr w:type="gramStart"/>
-      <w:r>
-        <w:t>more clear</w:t>
-      </w:r>
-      <w:proofErr w:type="gramEnd"/>
-      <w:r>
-        <w:t xml:space="preserve"> explanation for the selection of the Q spill threshold. Looking at Panel A in Figure 4, since individual hydrographs cannot be clearly distinguished I find myself struggling to fully understand how you visually determined this threshold.</w:t>
-      </w:r>
-    </w:p>
-    <w:p>
-      <w:pPr>
-        <w:pStyle w:val="NormalWeb"/>
-      </w:pPr>
-      <w:r>
-        <w:t xml:space="preserve">Figure 8 and other map figures – add scale bar, north arrow, and in Fig 8 additional points of reference in the Scott watershed (e.g. gage locations, </w:t>
-      </w:r>
-      <w:proofErr w:type="spellStart"/>
-      <w:r>
-        <w:t>etc</w:t>
-      </w:r>
-      <w:proofErr w:type="spellEnd"/>
-      <w:r>
-        <w:t>). Also, there are a lot of figures. Could any be combined or moved to SI to simplify the message?</w:t>
-      </w:r>
-    </w:p>
-    <w:p>
-      <w:pPr>
-        <w:pStyle w:val="NormalWeb"/>
-      </w:pPr>
-      <w:r>
-        <w:t>See other inline edits in PDF.</w:t>
-      </w:r>
-    </w:p>
-    <w:p/>
-    <w:p/>
+        <w:rPr>
+          <w:rFonts w:ascii="Arial" w:hAnsi="Arial" w:cs="Arial"/>
+          <w:sz w:val="24"/>
+          <w:szCs w:val="24"/>
+        </w:rPr>
+        <w:t xml:space="preserve"> metrics” rather than “hydrologic metrics”, to reflect the distinction that o</w:t>
+      </w:r>
+      <w:r>
+        <w:rPr>
+          <w:rFonts w:ascii="Arial" w:hAnsi="Arial" w:cs="Arial"/>
+          <w:sz w:val="24"/>
+          <w:szCs w:val="24"/>
+        </w:rPr>
+        <w:t>nly one of the two metrics is directly related to flow; the other concerns cumulative rainfall.</w:t>
+      </w:r>
+      <w:r>
+        <w:rPr>
+          <w:rFonts w:ascii="Arial" w:hAnsi="Arial" w:cs="Arial"/>
+          <w:sz w:val="24"/>
+          <w:szCs w:val="24"/>
+        </w:rPr>
+        <w:t xml:space="preserve"> </w:t>
+      </w:r>
+      <w:r>
+        <w:rPr>
+          <w:rFonts w:ascii="Arial" w:hAnsi="Arial" w:cs="Arial"/>
+          <w:sz w:val="24"/>
+          <w:szCs w:val="24"/>
+        </w:rPr>
+        <w:t>(see revised abstract in response to Specific Comment 1).</w:t>
+      </w:r>
+    </w:p>
+    <w:p>
+      <w:pPr>
+        <w:autoSpaceDE w:val="0"/>
+        <w:autoSpaceDN w:val="0"/>
+        <w:adjustRightInd w:val="0"/>
+        <w:spacing w:after="0" w:line="240" w:lineRule="auto"/>
+        <w:rPr>
+          <w:rFonts w:ascii="Times New Roman" w:hAnsi="Times New Roman" w:cs="Times New Roman"/>
+          <w:sz w:val="24"/>
+          <w:szCs w:val="24"/>
+        </w:rPr>
+      </w:pPr>
+      <w:r>
+        <w:rPr>
+          <w:rFonts w:ascii="Times New Roman" w:hAnsi="Times New Roman" w:cs="Times New Roman"/>
+          <w:sz w:val="24"/>
+          <w:szCs w:val="24"/>
+        </w:rPr>
+        <w:t>Remove text “(HUC8 18010208)”</w:t>
+      </w:r>
+    </w:p>
+    <w:p>
+      <w:pPr>
+        <w:pStyle w:val="ListParagraph"/>
+        <w:numPr>
+          <w:ilvl w:val="0"/>
+          <w:numId w:val="1"/>
+        </w:numPr>
+        <w:autoSpaceDE w:val="0"/>
+        <w:autoSpaceDN w:val="0"/>
+        <w:adjustRightInd w:val="0"/>
+        <w:spacing w:after="0" w:line="240" w:lineRule="auto"/>
+        <w:rPr>
+          <w:rFonts w:ascii="Times New Roman" w:hAnsi="Times New Roman" w:cs="Times New Roman"/>
+          <w:color w:val="000000"/>
+          <w:sz w:val="24"/>
+          <w:szCs w:val="24"/>
+        </w:rPr>
+      </w:pPr>
+      <w:r>
+        <w:rPr>
+          <w:rFonts w:ascii="Arial" w:hAnsi="Arial" w:cs="Arial"/>
+          <w:sz w:val="24"/>
+          <w:szCs w:val="24"/>
+        </w:rPr>
+        <w:t xml:space="preserve">The </w:t>
+      </w:r>
+      <w:r>
+        <w:rPr>
+          <w:rFonts w:ascii="Arial" w:hAnsi="Arial" w:cs="Arial"/>
+          <w:sz w:val="24"/>
+          <w:szCs w:val="24"/>
+        </w:rPr>
+        <w:t>suggested text will be removed</w:t>
+      </w:r>
+      <w:r>
+        <w:rPr>
+          <w:rFonts w:ascii="Arial" w:hAnsi="Arial" w:cs="Arial"/>
+          <w:sz w:val="24"/>
+          <w:szCs w:val="24"/>
+        </w:rPr>
+        <w:t xml:space="preserve"> </w:t>
+      </w:r>
+      <w:r>
+        <w:rPr>
+          <w:rFonts w:ascii="Arial" w:hAnsi="Arial" w:cs="Arial"/>
+          <w:sz w:val="24"/>
+          <w:szCs w:val="24"/>
+        </w:rPr>
+        <w:t>(see revised abstract in response to Specific Comment 1).</w:t>
+      </w:r>
+    </w:p>
+    <w:p>
+      <w:pPr>
+        <w:pStyle w:val="NormalWeb"/>
+        <w:spacing w:before="0" w:beforeAutospacing="0" w:after="0" w:afterAutospacing="0"/>
+      </w:pPr>
+      <w:r>
+        <w:t>Remove text “in this Mediterranean climate”</w:t>
+      </w:r>
+    </w:p>
+    <w:p>
+      <w:pPr>
+        <w:pStyle w:val="ListParagraph"/>
+        <w:numPr>
+          <w:ilvl w:val="0"/>
+          <w:numId w:val="1"/>
+        </w:numPr>
+        <w:autoSpaceDE w:val="0"/>
+        <w:autoSpaceDN w:val="0"/>
+        <w:adjustRightInd w:val="0"/>
+        <w:spacing w:after="0" w:line="240" w:lineRule="auto"/>
+        <w:rPr>
+          <w:rFonts w:ascii="Times New Roman" w:hAnsi="Times New Roman" w:cs="Times New Roman"/>
+          <w:color w:val="000000"/>
+          <w:sz w:val="24"/>
+          <w:szCs w:val="24"/>
+        </w:rPr>
+      </w:pPr>
+      <w:r>
+        <w:rPr>
+          <w:rFonts w:ascii="Arial" w:hAnsi="Arial" w:cs="Arial"/>
+          <w:sz w:val="24"/>
+          <w:szCs w:val="24"/>
+        </w:rPr>
+        <w:t xml:space="preserve">The </w:t>
+      </w:r>
+      <w:r>
+        <w:rPr>
+          <w:rFonts w:ascii="Arial" w:hAnsi="Arial" w:cs="Arial"/>
+          <w:sz w:val="24"/>
+          <w:szCs w:val="24"/>
+        </w:rPr>
+        <w:t xml:space="preserve">suggested text will be removed </w:t>
+      </w:r>
+      <w:r>
+        <w:rPr>
+          <w:rFonts w:ascii="Arial" w:hAnsi="Arial" w:cs="Arial"/>
+          <w:sz w:val="24"/>
+          <w:szCs w:val="24"/>
+        </w:rPr>
+        <w:t>(see revised abstract in response to Specific Comment 1).</w:t>
+      </w:r>
+    </w:p>
+    <w:p>
+      <w:pPr>
+        <w:pStyle w:val="ListParagraph"/>
+        <w:autoSpaceDE w:val="0"/>
+        <w:autoSpaceDN w:val="0"/>
+        <w:adjustRightInd w:val="0"/>
+        <w:spacing w:after="0" w:line="240" w:lineRule="auto"/>
+        <w:rPr>
+          <w:rFonts w:ascii="Times New Roman" w:hAnsi="Times New Roman" w:cs="Times New Roman"/>
+          <w:color w:val="000000"/>
+          <w:sz w:val="24"/>
+          <w:szCs w:val="24"/>
+        </w:rPr>
+      </w:pPr>
+    </w:p>
+    <w:p>
+      <w:pPr>
+        <w:spacing w:after="0"/>
+        <w:rPr>
+          <w:sz w:val="24"/>
+          <w:szCs w:val="24"/>
+        </w:rPr>
+      </w:pPr>
+    </w:p>
+    <w:p>
+      <w:pPr>
+        <w:pStyle w:val="NormalWeb"/>
+        <w:spacing w:before="0" w:beforeAutospacing="0" w:after="0" w:afterAutospacing="0"/>
+        <w:rPr>
+          <w:u w:val="single"/>
+        </w:rPr>
+      </w:pPr>
+      <w:r>
+        <w:rPr>
+          <w:u w:val="single"/>
+        </w:rPr>
+        <w:t xml:space="preserve">Page </w:t>
+      </w:r>
+      <w:r>
+        <w:rPr>
+          <w:u w:val="single"/>
+        </w:rPr>
+        <w:t>2</w:t>
+      </w:r>
+      <w:r>
+        <w:rPr>
+          <w:u w:val="single"/>
+        </w:rPr>
+        <w:t>:</w:t>
+      </w:r>
+    </w:p>
+    <w:p>
+      <w:pPr>
+        <w:pStyle w:val="NormalWeb"/>
+        <w:spacing w:before="0" w:beforeAutospacing="0" w:after="0" w:afterAutospacing="0"/>
+        <w:rPr>
+          <w:u w:val="single"/>
+        </w:rPr>
+      </w:pPr>
+    </w:p>
+    <w:p>
+      <w:pPr>
+        <w:spacing w:after="0"/>
+        <w:rPr>
+          <w:rFonts w:ascii="Times New Roman" w:hAnsi="Times New Roman" w:cs="Times New Roman"/>
+          <w:sz w:val="24"/>
+          <w:szCs w:val="24"/>
+        </w:rPr>
+      </w:pPr>
+      <w:r>
+        <w:rPr>
+          <w:rFonts w:ascii="Times New Roman" w:hAnsi="Times New Roman" w:cs="Times New Roman"/>
+          <w:sz w:val="24"/>
+          <w:szCs w:val="24"/>
+        </w:rPr>
+        <w:t>Those?</w:t>
+      </w:r>
+    </w:p>
+    <w:p>
+      <w:pPr>
+        <w:pStyle w:val="ListParagraph"/>
+        <w:numPr>
+          <w:ilvl w:val="0"/>
+          <w:numId w:val="1"/>
+        </w:numPr>
+        <w:spacing w:after="0"/>
+        <w:rPr>
+          <w:rFonts w:ascii="Times New Roman" w:hAnsi="Times New Roman" w:cs="Times New Roman"/>
+          <w:sz w:val="24"/>
+          <w:szCs w:val="24"/>
+        </w:rPr>
+      </w:pPr>
+      <w:r>
+        <w:rPr>
+          <w:rFonts w:ascii="Arial" w:hAnsi="Arial" w:cs="Arial"/>
+          <w:sz w:val="24"/>
+          <w:szCs w:val="24"/>
+        </w:rPr>
+        <w:t xml:space="preserve">The </w:t>
+      </w:r>
+      <w:r>
+        <w:rPr>
+          <w:rFonts w:ascii="Arial" w:hAnsi="Arial" w:cs="Arial"/>
+          <w:sz w:val="24"/>
+          <w:szCs w:val="24"/>
+        </w:rPr>
+        <w:t xml:space="preserve">text will be </w:t>
+      </w:r>
+      <w:r>
+        <w:rPr>
+          <w:rFonts w:ascii="Arial" w:hAnsi="Arial" w:cs="Arial"/>
+          <w:sz w:val="24"/>
+          <w:szCs w:val="24"/>
+        </w:rPr>
+        <w:t>revised as suggested</w:t>
+      </w:r>
+      <w:bookmarkStart w:id="8" w:name="_GoBack"/>
+      <w:bookmarkEnd w:id="8"/>
+      <w:r>
+        <w:rPr>
+          <w:rFonts w:ascii="Arial" w:hAnsi="Arial" w:cs="Arial"/>
+          <w:sz w:val="24"/>
+          <w:szCs w:val="24"/>
+        </w:rPr>
+        <w:t>.</w:t>
+      </w:r>
+    </w:p>
+    <w:p>
+      <w:pPr>
+        <w:spacing w:after="0"/>
+        <w:rPr>
+          <w:rFonts w:ascii="Times New Roman" w:hAnsi="Times New Roman" w:cs="Times New Roman"/>
+          <w:sz w:val="24"/>
+          <w:szCs w:val="24"/>
+        </w:rPr>
+      </w:pPr>
+      <w:r>
+        <w:rPr>
+          <w:rFonts w:ascii="Times New Roman" w:hAnsi="Times New Roman" w:cs="Times New Roman"/>
+          <w:sz w:val="24"/>
+          <w:szCs w:val="24"/>
+        </w:rPr>
+        <w:t>To…</w:t>
+      </w:r>
+    </w:p>
+    <w:p>
+      <w:pPr>
+        <w:autoSpaceDE w:val="0"/>
+        <w:autoSpaceDN w:val="0"/>
+        <w:adjustRightInd w:val="0"/>
+        <w:spacing w:after="0" w:line="240" w:lineRule="auto"/>
+        <w:rPr>
+          <w:rFonts w:ascii="Times New Roman" w:hAnsi="Times New Roman" w:cs="Times New Roman"/>
+          <w:sz w:val="20"/>
+          <w:szCs w:val="20"/>
+        </w:rPr>
+      </w:pPr>
+      <w:r>
+        <w:rPr>
+          <w:rFonts w:ascii="Times New Roman" w:hAnsi="Times New Roman" w:cs="Times New Roman"/>
+          <w:color w:val="000000"/>
+          <w:sz w:val="21"/>
+          <w:szCs w:val="21"/>
+        </w:rPr>
+        <w:t>the functional flows approach is a...</w:t>
+      </w:r>
+    </w:p>
+    <w:p>
+      <w:pPr>
+        <w:spacing w:after="0"/>
+        <w:rPr>
+          <w:rFonts w:ascii="Times New Roman" w:hAnsi="Times New Roman" w:cs="Times New Roman"/>
+          <w:sz w:val="24"/>
+          <w:szCs w:val="24"/>
+        </w:rPr>
+      </w:pPr>
+      <w:r>
+        <w:rPr>
+          <w:rFonts w:ascii="Times New Roman" w:hAnsi="Times New Roman" w:cs="Times New Roman"/>
+          <w:sz w:val="24"/>
+          <w:szCs w:val="24"/>
+        </w:rPr>
+        <w:t>Remove text “(see Chapter 1 of this dissertation)”</w:t>
+      </w:r>
+    </w:p>
+    <w:p>
+      <w:pPr>
+        <w:spacing w:after="0"/>
+        <w:rPr>
+          <w:rFonts w:ascii="Times New Roman" w:hAnsi="Times New Roman" w:cs="Times New Roman"/>
+          <w:sz w:val="24"/>
+          <w:szCs w:val="24"/>
+        </w:rPr>
+      </w:pPr>
+      <w:r>
+        <w:rPr>
+          <w:rFonts w:ascii="Times New Roman" w:hAnsi="Times New Roman" w:cs="Times New Roman"/>
+          <w:sz w:val="24"/>
+          <w:szCs w:val="24"/>
+        </w:rPr>
+        <w:t>Replace “modern” with “current” or “ambient”</w:t>
+      </w:r>
+    </w:p>
+    <w:p>
+      <w:pPr>
+        <w:spacing w:after="0"/>
+        <w:rPr>
+          <w:rFonts w:ascii="Times New Roman" w:hAnsi="Times New Roman" w:cs="Times New Roman"/>
+          <w:sz w:val="24"/>
+          <w:szCs w:val="24"/>
+        </w:rPr>
+      </w:pPr>
+      <w:r>
+        <w:rPr>
+          <w:rFonts w:ascii="Times New Roman" w:hAnsi="Times New Roman" w:cs="Times New Roman"/>
+          <w:sz w:val="24"/>
+          <w:szCs w:val="24"/>
+        </w:rPr>
+        <w:t>Replace “baseline” with “unimpaired” or “natural”</w:t>
+      </w:r>
+    </w:p>
+    <w:p>
+      <w:pPr>
+        <w:spacing w:after="0"/>
+        <w:rPr>
+          <w:rFonts w:ascii="Times New Roman" w:hAnsi="Times New Roman" w:cs="Times New Roman"/>
+          <w:sz w:val="24"/>
+          <w:szCs w:val="24"/>
+        </w:rPr>
+      </w:pPr>
+      <w:r>
+        <w:rPr>
+          <w:rFonts w:ascii="Times New Roman" w:hAnsi="Times New Roman" w:cs="Times New Roman"/>
+          <w:sz w:val="24"/>
+          <w:szCs w:val="24"/>
+        </w:rPr>
+        <w:t>Remove text “HUC8”</w:t>
+      </w:r>
+    </w:p>
+    <w:p>
+      <w:pPr>
+        <w:spacing w:after="0"/>
+        <w:rPr>
+          <w:rFonts w:ascii="Times New Roman" w:hAnsi="Times New Roman" w:cs="Times New Roman"/>
+          <w:sz w:val="24"/>
+          <w:szCs w:val="24"/>
+        </w:rPr>
+      </w:pPr>
+      <w:r>
+        <w:rPr>
+          <w:rFonts w:ascii="Times New Roman" w:hAnsi="Times New Roman" w:cs="Times New Roman"/>
+          <w:sz w:val="24"/>
+          <w:szCs w:val="24"/>
+        </w:rPr>
+        <w:t>What type of decisions?</w:t>
+      </w:r>
+    </w:p>
+    <w:p>
+      <w:pPr>
+        <w:spacing w:after="0"/>
+        <w:rPr>
+          <w:rFonts w:ascii="Times New Roman" w:hAnsi="Times New Roman" w:cs="Times New Roman"/>
+          <w:sz w:val="24"/>
+          <w:szCs w:val="24"/>
+        </w:rPr>
+      </w:pPr>
+      <w:r>
+        <w:rPr>
+          <w:rFonts w:ascii="Times New Roman" w:hAnsi="Times New Roman" w:cs="Times New Roman"/>
+          <w:sz w:val="24"/>
+          <w:szCs w:val="24"/>
+        </w:rPr>
+        <w:t>Replace text “For example,” with “Specifically”,</w:t>
+      </w:r>
+    </w:p>
+    <w:p>
+      <w:pPr>
+        <w:autoSpaceDE w:val="0"/>
+        <w:autoSpaceDN w:val="0"/>
+        <w:adjustRightInd w:val="0"/>
+        <w:spacing w:after="0" w:line="240" w:lineRule="auto"/>
+        <w:rPr>
+          <w:rFonts w:ascii="Times New Roman" w:hAnsi="Times New Roman" w:cs="Times New Roman"/>
+          <w:sz w:val="20"/>
+          <w:szCs w:val="20"/>
+        </w:rPr>
+      </w:pPr>
+      <w:r>
+        <w:rPr>
+          <w:rFonts w:ascii="Times New Roman" w:hAnsi="Times New Roman" w:cs="Times New Roman"/>
+          <w:color w:val="000000"/>
+          <w:sz w:val="21"/>
+          <w:szCs w:val="21"/>
+        </w:rPr>
+        <w:t>Do you have a citation for this strong statement? Is that analysis done in the CDFW 2015 study, or is that citation in reference to the second noted linkage, to spawning habitat?</w:t>
+      </w:r>
+    </w:p>
+    <w:p>
+      <w:pPr>
+        <w:spacing w:after="0"/>
+        <w:rPr>
+          <w:rFonts w:ascii="Times New Roman" w:hAnsi="Times New Roman" w:cs="Times New Roman"/>
+          <w:sz w:val="24"/>
+          <w:szCs w:val="24"/>
+        </w:rPr>
+      </w:pPr>
+    </w:p>
     <w:sectPr>
       <w:pgSz w:w="12240" w:h="15840"/>
       <w:pgMar w:top="1440" w:right="1440" w:bottom="1440" w:left="1440" w:header="720" w:footer="720" w:gutter="0"/>
@@ -194,6 +1631,367 @@
     </w:sectPr>
   </w:body>
 </w:document>
+</file>
+
+<file path=word/numbering.xml><?xml version="1.0" encoding="utf-8"?>
+<w:numbering xmlns:wpc="http://schemas.microsoft.com/office/word/2010/wordprocessingCanvas" xmlns:cx="http://schemas.microsoft.com/office/drawing/2014/chartex" xmlns:cx1="http://schemas.microsoft.com/office/drawing/2015/9/8/chartex" xmlns:cx2="http://schemas.microsoft.com/office/drawing/2015/10/21/chartex" xmlns:cx3="http://schemas.microsoft.com/office/drawing/2016/5/9/chartex" xmlns:cx4="http://schemas.microsoft.com/office/drawing/2016/5/10/chartex" xmlns:cx5="http://schemas.microsoft.com/office/drawing/2016/5/11/chartex" xmlns:cx6="http://schemas.microsoft.com/office/drawing/2016/5/12/chartex" xmlns:cx7="http://schemas.microsoft.com/office/drawing/2016/5/13/chartex" xmlns:cx8="http://schemas.microsoft.com/office/drawing/2016/5/14/chartex" xmlns:mc="http://schemas.openxmlformats.org/markup-compatibility/2006" xmlns:aink="http://schemas.microsoft.com/office/drawing/2016/ink" xmlns:am3d="http://schemas.microsoft.com/office/drawing/2017/model3d" xmlns:o="urn:schemas-microsoft-com:office:office" xmlns:r="http://schemas.openxmlformats.org/officeDocument/2006/relationships" xmlns:m="http://schemas.openxmlformats.org/officeDocument/2006/math" xmlns:v="urn:schemas-microsoft-com:vml" xmlns:wp14="http://schemas.microsoft.com/office/word/2010/wordprocessingDrawing" xmlns:wp="http://schemas.openxmlformats.org/drawingml/2006/wordprocessingDrawing" xmlns:w10="urn:schemas-microsoft-com:office:word" xmlns:w="http://schemas.openxmlformats.org/wordprocessingml/2006/main" xmlns:w14="http://schemas.microsoft.com/office/word/2010/wordml" xmlns:w15="http://schemas.microsoft.com/office/word/2012/wordml" xmlns:w16cid="http://schemas.microsoft.com/office/word/2016/wordml/cid" xmlns:w16se="http://schemas.microsoft.com/office/word/2015/wordml/symex" xmlns:wpg="http://schemas.microsoft.com/office/word/2010/wordprocessingGroup" xmlns:wpi="http://schemas.microsoft.com/office/word/2010/wordprocessingInk" xmlns:wne="http://schemas.microsoft.com/office/word/2006/wordml" xmlns:wps="http://schemas.microsoft.com/office/word/2010/wordprocessingShape" mc:Ignorable="w14 w15 w16se w16cid wp14">
+  <w:abstractNum w:abstractNumId="0" w15:restartNumberingAfterBreak="0">
+    <w:nsid w:val="56053881"/>
+    <w:multiLevelType w:val="hybridMultilevel"/>
+    <w:tmpl w:val="FBF48CD2"/>
+    <w:lvl w:ilvl="0" w:tplc="04090001">
+      <w:start w:val="1"/>
+      <w:numFmt w:val="bullet"/>
+      <w:lvlText w:val=""/>
+      <w:lvlJc w:val="left"/>
+      <w:pPr>
+        <w:ind w:left="720" w:hanging="360"/>
+      </w:pPr>
+      <w:rPr>
+        <w:rFonts w:ascii="Symbol" w:hAnsi="Symbol" w:hint="default"/>
+      </w:rPr>
+    </w:lvl>
+    <w:lvl w:ilvl="1" w:tplc="04090003" w:tentative="1">
+      <w:start w:val="1"/>
+      <w:numFmt w:val="bullet"/>
+      <w:lvlText w:val="o"/>
+      <w:lvlJc w:val="left"/>
+      <w:pPr>
+        <w:ind w:left="1440" w:hanging="360"/>
+      </w:pPr>
+      <w:rPr>
+        <w:rFonts w:ascii="Courier New" w:hAnsi="Courier New" w:cs="Courier New" w:hint="default"/>
+      </w:rPr>
+    </w:lvl>
+    <w:lvl w:ilvl="2" w:tplc="04090005" w:tentative="1">
+      <w:start w:val="1"/>
+      <w:numFmt w:val="bullet"/>
+      <w:lvlText w:val=""/>
+      <w:lvlJc w:val="left"/>
+      <w:pPr>
+        <w:ind w:left="2160" w:hanging="360"/>
+      </w:pPr>
+      <w:rPr>
+        <w:rFonts w:ascii="Wingdings" w:hAnsi="Wingdings" w:hint="default"/>
+      </w:rPr>
+    </w:lvl>
+    <w:lvl w:ilvl="3" w:tplc="04090001" w:tentative="1">
+      <w:start w:val="1"/>
+      <w:numFmt w:val="bullet"/>
+      <w:lvlText w:val=""/>
+      <w:lvlJc w:val="left"/>
+      <w:pPr>
+        <w:ind w:left="2880" w:hanging="360"/>
+      </w:pPr>
+      <w:rPr>
+        <w:rFonts w:ascii="Symbol" w:hAnsi="Symbol" w:hint="default"/>
+      </w:rPr>
+    </w:lvl>
+    <w:lvl w:ilvl="4" w:tplc="04090003" w:tentative="1">
+      <w:start w:val="1"/>
+      <w:numFmt w:val="bullet"/>
+      <w:lvlText w:val="o"/>
+      <w:lvlJc w:val="left"/>
+      <w:pPr>
+        <w:ind w:left="3600" w:hanging="360"/>
+      </w:pPr>
+      <w:rPr>
+        <w:rFonts w:ascii="Courier New" w:hAnsi="Courier New" w:cs="Courier New" w:hint="default"/>
+      </w:rPr>
+    </w:lvl>
+    <w:lvl w:ilvl="5" w:tplc="04090005" w:tentative="1">
+      <w:start w:val="1"/>
+      <w:numFmt w:val="bullet"/>
+      <w:lvlText w:val=""/>
+      <w:lvlJc w:val="left"/>
+      <w:pPr>
+        <w:ind w:left="4320" w:hanging="360"/>
+      </w:pPr>
+      <w:rPr>
+        <w:rFonts w:ascii="Wingdings" w:hAnsi="Wingdings" w:hint="default"/>
+      </w:rPr>
+    </w:lvl>
+    <w:lvl w:ilvl="6" w:tplc="04090001" w:tentative="1">
+      <w:start w:val="1"/>
+      <w:numFmt w:val="bullet"/>
+      <w:lvlText w:val=""/>
+      <w:lvlJc w:val="left"/>
+      <w:pPr>
+        <w:ind w:left="5040" w:hanging="360"/>
+      </w:pPr>
+      <w:rPr>
+        <w:rFonts w:ascii="Symbol" w:hAnsi="Symbol" w:hint="default"/>
+      </w:rPr>
+    </w:lvl>
+    <w:lvl w:ilvl="7" w:tplc="04090003" w:tentative="1">
+      <w:start w:val="1"/>
+      <w:numFmt w:val="bullet"/>
+      <w:lvlText w:val="o"/>
+      <w:lvlJc w:val="left"/>
+      <w:pPr>
+        <w:ind w:left="5760" w:hanging="360"/>
+      </w:pPr>
+      <w:rPr>
+        <w:rFonts w:ascii="Courier New" w:hAnsi="Courier New" w:cs="Courier New" w:hint="default"/>
+      </w:rPr>
+    </w:lvl>
+    <w:lvl w:ilvl="8" w:tplc="04090005" w:tentative="1">
+      <w:start w:val="1"/>
+      <w:numFmt w:val="bullet"/>
+      <w:lvlText w:val=""/>
+      <w:lvlJc w:val="left"/>
+      <w:pPr>
+        <w:ind w:left="6480" w:hanging="360"/>
+      </w:pPr>
+      <w:rPr>
+        <w:rFonts w:ascii="Wingdings" w:hAnsi="Wingdings" w:hint="default"/>
+      </w:rPr>
+    </w:lvl>
+  </w:abstractNum>
+  <w:abstractNum w:abstractNumId="1" w15:restartNumberingAfterBreak="0">
+    <w:nsid w:val="5A2D4299"/>
+    <w:multiLevelType w:val="hybridMultilevel"/>
+    <w:tmpl w:val="0C709106"/>
+    <w:lvl w:ilvl="0" w:tplc="04090001">
+      <w:start w:val="1"/>
+      <w:numFmt w:val="bullet"/>
+      <w:lvlText w:val=""/>
+      <w:lvlJc w:val="left"/>
+      <w:pPr>
+        <w:ind w:left="720" w:hanging="360"/>
+      </w:pPr>
+      <w:rPr>
+        <w:rFonts w:ascii="Symbol" w:hAnsi="Symbol" w:hint="default"/>
+      </w:rPr>
+    </w:lvl>
+    <w:lvl w:ilvl="1" w:tplc="04090003" w:tentative="1">
+      <w:start w:val="1"/>
+      <w:numFmt w:val="bullet"/>
+      <w:lvlText w:val="o"/>
+      <w:lvlJc w:val="left"/>
+      <w:pPr>
+        <w:ind w:left="1440" w:hanging="360"/>
+      </w:pPr>
+      <w:rPr>
+        <w:rFonts w:ascii="Courier New" w:hAnsi="Courier New" w:cs="Courier New" w:hint="default"/>
+      </w:rPr>
+    </w:lvl>
+    <w:lvl w:ilvl="2" w:tplc="04090005" w:tentative="1">
+      <w:start w:val="1"/>
+      <w:numFmt w:val="bullet"/>
+      <w:lvlText w:val=""/>
+      <w:lvlJc w:val="left"/>
+      <w:pPr>
+        <w:ind w:left="2160" w:hanging="360"/>
+      </w:pPr>
+      <w:rPr>
+        <w:rFonts w:ascii="Wingdings" w:hAnsi="Wingdings" w:hint="default"/>
+      </w:rPr>
+    </w:lvl>
+    <w:lvl w:ilvl="3" w:tplc="04090001" w:tentative="1">
+      <w:start w:val="1"/>
+      <w:numFmt w:val="bullet"/>
+      <w:lvlText w:val=""/>
+      <w:lvlJc w:val="left"/>
+      <w:pPr>
+        <w:ind w:left="2880" w:hanging="360"/>
+      </w:pPr>
+      <w:rPr>
+        <w:rFonts w:ascii="Symbol" w:hAnsi="Symbol" w:hint="default"/>
+      </w:rPr>
+    </w:lvl>
+    <w:lvl w:ilvl="4" w:tplc="04090003" w:tentative="1">
+      <w:start w:val="1"/>
+      <w:numFmt w:val="bullet"/>
+      <w:lvlText w:val="o"/>
+      <w:lvlJc w:val="left"/>
+      <w:pPr>
+        <w:ind w:left="3600" w:hanging="360"/>
+      </w:pPr>
+      <w:rPr>
+        <w:rFonts w:ascii="Courier New" w:hAnsi="Courier New" w:cs="Courier New" w:hint="default"/>
+      </w:rPr>
+    </w:lvl>
+    <w:lvl w:ilvl="5" w:tplc="04090005" w:tentative="1">
+      <w:start w:val="1"/>
+      <w:numFmt w:val="bullet"/>
+      <w:lvlText w:val=""/>
+      <w:lvlJc w:val="left"/>
+      <w:pPr>
+        <w:ind w:left="4320" w:hanging="360"/>
+      </w:pPr>
+      <w:rPr>
+        <w:rFonts w:ascii="Wingdings" w:hAnsi="Wingdings" w:hint="default"/>
+      </w:rPr>
+    </w:lvl>
+    <w:lvl w:ilvl="6" w:tplc="04090001" w:tentative="1">
+      <w:start w:val="1"/>
+      <w:numFmt w:val="bullet"/>
+      <w:lvlText w:val=""/>
+      <w:lvlJc w:val="left"/>
+      <w:pPr>
+        <w:ind w:left="5040" w:hanging="360"/>
+      </w:pPr>
+      <w:rPr>
+        <w:rFonts w:ascii="Symbol" w:hAnsi="Symbol" w:hint="default"/>
+      </w:rPr>
+    </w:lvl>
+    <w:lvl w:ilvl="7" w:tplc="04090003" w:tentative="1">
+      <w:start w:val="1"/>
+      <w:numFmt w:val="bullet"/>
+      <w:lvlText w:val="o"/>
+      <w:lvlJc w:val="left"/>
+      <w:pPr>
+        <w:ind w:left="5760" w:hanging="360"/>
+      </w:pPr>
+      <w:rPr>
+        <w:rFonts w:ascii="Courier New" w:hAnsi="Courier New" w:cs="Courier New" w:hint="default"/>
+      </w:rPr>
+    </w:lvl>
+    <w:lvl w:ilvl="8" w:tplc="04090005" w:tentative="1">
+      <w:start w:val="1"/>
+      <w:numFmt w:val="bullet"/>
+      <w:lvlText w:val=""/>
+      <w:lvlJc w:val="left"/>
+      <w:pPr>
+        <w:ind w:left="6480" w:hanging="360"/>
+      </w:pPr>
+      <w:rPr>
+        <w:rFonts w:ascii="Wingdings" w:hAnsi="Wingdings" w:hint="default"/>
+      </w:rPr>
+    </w:lvl>
+  </w:abstractNum>
+  <w:abstractNum w:abstractNumId="2" w15:restartNumberingAfterBreak="0">
+    <w:nsid w:val="7C353D91"/>
+    <w:multiLevelType w:val="hybridMultilevel"/>
+    <w:tmpl w:val="66FE9EC2"/>
+    <w:lvl w:ilvl="0" w:tplc="04090001">
+      <w:start w:val="1"/>
+      <w:numFmt w:val="bullet"/>
+      <w:lvlText w:val=""/>
+      <w:lvlJc w:val="left"/>
+      <w:pPr>
+        <w:ind w:left="787" w:hanging="360"/>
+      </w:pPr>
+      <w:rPr>
+        <w:rFonts w:ascii="Symbol" w:hAnsi="Symbol" w:hint="default"/>
+      </w:rPr>
+    </w:lvl>
+    <w:lvl w:ilvl="1" w:tplc="04090003" w:tentative="1">
+      <w:start w:val="1"/>
+      <w:numFmt w:val="bullet"/>
+      <w:lvlText w:val="o"/>
+      <w:lvlJc w:val="left"/>
+      <w:pPr>
+        <w:ind w:left="1507" w:hanging="360"/>
+      </w:pPr>
+      <w:rPr>
+        <w:rFonts w:ascii="Courier New" w:hAnsi="Courier New" w:cs="Courier New" w:hint="default"/>
+      </w:rPr>
+    </w:lvl>
+    <w:lvl w:ilvl="2" w:tplc="04090005" w:tentative="1">
+      <w:start w:val="1"/>
+      <w:numFmt w:val="bullet"/>
+      <w:lvlText w:val=""/>
+      <w:lvlJc w:val="left"/>
+      <w:pPr>
+        <w:ind w:left="2227" w:hanging="360"/>
+      </w:pPr>
+      <w:rPr>
+        <w:rFonts w:ascii="Wingdings" w:hAnsi="Wingdings" w:hint="default"/>
+      </w:rPr>
+    </w:lvl>
+    <w:lvl w:ilvl="3" w:tplc="04090001" w:tentative="1">
+      <w:start w:val="1"/>
+      <w:numFmt w:val="bullet"/>
+      <w:lvlText w:val=""/>
+      <w:lvlJc w:val="left"/>
+      <w:pPr>
+        <w:ind w:left="2947" w:hanging="360"/>
+      </w:pPr>
+      <w:rPr>
+        <w:rFonts w:ascii="Symbol" w:hAnsi="Symbol" w:hint="default"/>
+      </w:rPr>
+    </w:lvl>
+    <w:lvl w:ilvl="4" w:tplc="04090003" w:tentative="1">
+      <w:start w:val="1"/>
+      <w:numFmt w:val="bullet"/>
+      <w:lvlText w:val="o"/>
+      <w:lvlJc w:val="left"/>
+      <w:pPr>
+        <w:ind w:left="3667" w:hanging="360"/>
+      </w:pPr>
+      <w:rPr>
+        <w:rFonts w:ascii="Courier New" w:hAnsi="Courier New" w:cs="Courier New" w:hint="default"/>
+      </w:rPr>
+    </w:lvl>
+    <w:lvl w:ilvl="5" w:tplc="04090005" w:tentative="1">
+      <w:start w:val="1"/>
+      <w:numFmt w:val="bullet"/>
+      <w:lvlText w:val=""/>
+      <w:lvlJc w:val="left"/>
+      <w:pPr>
+        <w:ind w:left="4387" w:hanging="360"/>
+      </w:pPr>
+      <w:rPr>
+        <w:rFonts w:ascii="Wingdings" w:hAnsi="Wingdings" w:hint="default"/>
+      </w:rPr>
+    </w:lvl>
+    <w:lvl w:ilvl="6" w:tplc="04090001" w:tentative="1">
+      <w:start w:val="1"/>
+      <w:numFmt w:val="bullet"/>
+      <w:lvlText w:val=""/>
+      <w:lvlJc w:val="left"/>
+      <w:pPr>
+        <w:ind w:left="5107" w:hanging="360"/>
+      </w:pPr>
+      <w:rPr>
+        <w:rFonts w:ascii="Symbol" w:hAnsi="Symbol" w:hint="default"/>
+      </w:rPr>
+    </w:lvl>
+    <w:lvl w:ilvl="7" w:tplc="04090003" w:tentative="1">
+      <w:start w:val="1"/>
+      <w:numFmt w:val="bullet"/>
+      <w:lvlText w:val="o"/>
+      <w:lvlJc w:val="left"/>
+      <w:pPr>
+        <w:ind w:left="5827" w:hanging="360"/>
+      </w:pPr>
+      <w:rPr>
+        <w:rFonts w:ascii="Courier New" w:hAnsi="Courier New" w:cs="Courier New" w:hint="default"/>
+      </w:rPr>
+    </w:lvl>
+    <w:lvl w:ilvl="8" w:tplc="04090005" w:tentative="1">
+      <w:start w:val="1"/>
+      <w:numFmt w:val="bullet"/>
+      <w:lvlText w:val=""/>
+      <w:lvlJc w:val="left"/>
+      <w:pPr>
+        <w:ind w:left="6547" w:hanging="360"/>
+      </w:pPr>
+      <w:rPr>
+        <w:rFonts w:ascii="Wingdings" w:hAnsi="Wingdings" w:hint="default"/>
+      </w:rPr>
+    </w:lvl>
+  </w:abstractNum>
+  <w:num w:numId="1">
+    <w:abstractNumId w:val="1"/>
+  </w:num>
+  <w:num w:numId="2">
+    <w:abstractNumId w:val="2"/>
+  </w:num>
+  <w:num w:numId="3">
+    <w:abstractNumId w:val="0"/>
+  </w:num>
+</w:numbering>
+</file>
+
+<file path=word/people.xml><?xml version="1.0" encoding="utf-8"?>
+<w15:people xmlns:wpc="http://schemas.microsoft.com/office/word/2010/wordprocessingCanvas" xmlns:cx="http://schemas.microsoft.com/office/drawing/2014/chartex" xmlns:cx1="http://schemas.microsoft.com/office/drawing/2015/9/8/chartex" xmlns:cx2="http://schemas.microsoft.com/office/drawing/2015/10/21/chartex" xmlns:cx3="http://schemas.microsoft.com/office/drawing/2016/5/9/chartex" xmlns:cx4="http://schemas.microsoft.com/office/drawing/2016/5/10/chartex" xmlns:cx5="http://schemas.microsoft.com/office/drawing/2016/5/11/chartex" xmlns:cx6="http://schemas.microsoft.com/office/drawing/2016/5/12/chartex" xmlns:cx7="http://schemas.microsoft.com/office/drawing/2016/5/13/chartex" xmlns:cx8="http://schemas.microsoft.com/office/drawing/2016/5/14/chartex" xmlns:mc="http://schemas.openxmlformats.org/markup-compatibility/2006" xmlns:aink="http://schemas.microsoft.com/office/drawing/2016/ink" xmlns:am3d="http://schemas.microsoft.com/office/drawing/2017/model3d" xmlns:o="urn:schemas-microsoft-com:office:office" xmlns:r="http://schemas.openxmlformats.org/officeDocument/2006/relationships" xmlns:m="http://schemas.openxmlformats.org/officeDocument/2006/math" xmlns:v="urn:schemas-microsoft-com:vml" xmlns:wp14="http://schemas.microsoft.com/office/word/2010/wordprocessingDrawing" xmlns:wp="http://schemas.openxmlformats.org/drawingml/2006/wordprocessingDrawing" xmlns:w10="urn:schemas-microsoft-com:office:word" xmlns:w="http://schemas.openxmlformats.org/wordprocessingml/2006/main" xmlns:w14="http://schemas.microsoft.com/office/word/2010/wordml" xmlns:w15="http://schemas.microsoft.com/office/word/2012/wordml" xmlns:w16cid="http://schemas.microsoft.com/office/word/2016/wordml/cid" xmlns:w16se="http://schemas.microsoft.com/office/word/2015/wordml/symex" xmlns:wpg="http://schemas.microsoft.com/office/word/2010/wordprocessingGroup" xmlns:wpi="http://schemas.microsoft.com/office/word/2010/wordprocessingInk" xmlns:wne="http://schemas.microsoft.com/office/word/2006/wordml" xmlns:wps="http://schemas.microsoft.com/office/word/2010/wordprocessingShape" mc:Ignorable="w14 w15 w16se w16cid wp14">
+  <w15:person w15:author="Claire Kouba">
+    <w15:presenceInfo w15:providerId="Windows Live" w15:userId="6c65d753fff2ff66"/>
+  </w15:person>
+</w15:people>
 </file>
 
 <file path=word/styles.xml><?xml version="1.0" encoding="utf-8"?>
@@ -649,6 +2447,115 @@
       <w:bCs/>
     </w:rPr>
   </w:style>
+  <w:style w:type="paragraph" w:styleId="ListParagraph">
+    <w:name w:val="List Paragraph"/>
+    <w:basedOn w:val="Normal"/>
+    <w:uiPriority w:val="34"/>
+    <w:qFormat/>
+    <w:rsid w:val="003A2A6A"/>
+    <w:pPr>
+      <w:ind w:left="720"/>
+      <w:contextualSpacing/>
+    </w:pPr>
+  </w:style>
+  <w:style w:type="character" w:styleId="CommentReference">
+    <w:name w:val="annotation reference"/>
+    <w:basedOn w:val="DefaultParagraphFont"/>
+    <w:uiPriority w:val="99"/>
+    <w:semiHidden/>
+    <w:unhideWhenUsed/>
+    <w:rsid w:val="00D16091"/>
+    <w:rPr>
+      <w:sz w:val="16"/>
+      <w:szCs w:val="16"/>
+    </w:rPr>
+  </w:style>
+  <w:style w:type="paragraph" w:styleId="CommentText">
+    <w:name w:val="annotation text"/>
+    <w:basedOn w:val="Normal"/>
+    <w:link w:val="CommentTextChar"/>
+    <w:uiPriority w:val="99"/>
+    <w:semiHidden/>
+    <w:unhideWhenUsed/>
+    <w:rsid w:val="00D16091"/>
+    <w:pPr>
+      <w:spacing w:line="240" w:lineRule="auto"/>
+    </w:pPr>
+    <w:rPr>
+      <w:sz w:val="20"/>
+      <w:szCs w:val="20"/>
+    </w:rPr>
+  </w:style>
+  <w:style w:type="character" w:customStyle="1" w:styleId="CommentTextChar">
+    <w:name w:val="Comment Text Char"/>
+    <w:basedOn w:val="DefaultParagraphFont"/>
+    <w:link w:val="CommentText"/>
+    <w:uiPriority w:val="99"/>
+    <w:semiHidden/>
+    <w:rsid w:val="00D16091"/>
+    <w:rPr>
+      <w:sz w:val="20"/>
+      <w:szCs w:val="20"/>
+    </w:rPr>
+  </w:style>
+  <w:style w:type="paragraph" w:styleId="CommentSubject">
+    <w:name w:val="annotation subject"/>
+    <w:basedOn w:val="CommentText"/>
+    <w:next w:val="CommentText"/>
+    <w:link w:val="CommentSubjectChar"/>
+    <w:uiPriority w:val="99"/>
+    <w:semiHidden/>
+    <w:unhideWhenUsed/>
+    <w:rsid w:val="00D16091"/>
+    <w:rPr>
+      <w:b/>
+      <w:bCs/>
+    </w:rPr>
+  </w:style>
+  <w:style w:type="character" w:customStyle="1" w:styleId="CommentSubjectChar">
+    <w:name w:val="Comment Subject Char"/>
+    <w:basedOn w:val="CommentTextChar"/>
+    <w:link w:val="CommentSubject"/>
+    <w:uiPriority w:val="99"/>
+    <w:semiHidden/>
+    <w:rsid w:val="00D16091"/>
+    <w:rPr>
+      <w:b/>
+      <w:bCs/>
+      <w:sz w:val="20"/>
+      <w:szCs w:val="20"/>
+    </w:rPr>
+  </w:style>
+  <w:style w:type="paragraph" w:styleId="BalloonText">
+    <w:name w:val="Balloon Text"/>
+    <w:basedOn w:val="Normal"/>
+    <w:link w:val="BalloonTextChar"/>
+    <w:uiPriority w:val="99"/>
+    <w:semiHidden/>
+    <w:unhideWhenUsed/>
+    <w:rsid w:val="00D16091"/>
+    <w:pPr>
+      <w:spacing w:after="0" w:line="240" w:lineRule="auto"/>
+    </w:pPr>
+    <w:rPr>
+      <w:rFonts w:ascii="Segoe UI" w:hAnsi="Segoe UI" w:cs="Segoe UI"/>
+      <w:sz w:val="18"/>
+      <w:szCs w:val="18"/>
+    </w:rPr>
+  </w:style>
+  <w:style w:type="character" w:customStyle="1" w:styleId="BalloonTextChar">
+    <w:name w:val="Balloon Text Char"/>
+    <w:basedOn w:val="DefaultParagraphFont"/>
+    <w:link w:val="BalloonText"/>
+    <w:uiPriority w:val="99"/>
+    <w:semiHidden/>
+    <w:rsid w:val="00D16091"/>
+    <w:rPr>
+      <w:rFonts w:ascii="Segoe UI" w:hAnsi="Segoe UI" w:cs="Segoe UI"/>
+      <w:sz w:val="18"/>
+      <w:szCs w:val="18"/>
+    </w:rPr>
+  </w:style>
 </w:styles>
 </file>
 

</xml_diff>